<commit_message>
Chapter 1. Chapter 1 done!
</commit_message>
<xml_diff>
--- a/3. Chapter 1 Introduction And Overview.docx
+++ b/3. Chapter 1 Introduction And Overview.docx
@@ -11,6 +11,7 @@
           <w:bCs/>
           <w:sz w:val="36"/>
           <w:szCs w:val="36"/>
+          <w:u w:val="single"/>
         </w:rPr>
       </w:pPr>
       <w:r>
@@ -20,6 +21,7 @@
           <w:bCs/>
           <w:sz w:val="36"/>
           <w:szCs w:val="36"/>
+          <w:u w:val="single"/>
         </w:rPr>
         <w:t xml:space="preserve">Chapter </w:t>
       </w:r>
@@ -30,9 +32,12 @@
           <w:bCs/>
           <w:sz w:val="36"/>
           <w:szCs w:val="36"/>
+          <w:u w:val="single"/>
         </w:rPr>
         <w:t>1</w:t>
       </w:r>
+      <w:bookmarkStart w:id="0" w:name="_GoBack"/>
+      <w:bookmarkEnd w:id="0"/>
     </w:p>
     <w:p>
       <w:pPr>
@@ -269,15 +274,7 @@
           <w:sz w:val="28"/>
           <w:szCs w:val="28"/>
         </w:rPr>
-        <w:t>Approach selected in Development</w:t>
-      </w:r>
-      <w:r>
-        <w:rPr>
-          <w:rFonts w:ascii="Roboto" w:hAnsi="Roboto"/>
-          <w:sz w:val="28"/>
-          <w:szCs w:val="28"/>
-        </w:rPr>
-        <w:t>.</w:t>
+        <w:t xml:space="preserve">Tools needed for the project. </w:t>
       </w:r>
     </w:p>
     <w:p>
@@ -300,7 +297,7 @@
           <w:sz w:val="28"/>
           <w:szCs w:val="28"/>
         </w:rPr>
-        <w:t>Criti</w:t>
+        <w:t>Approach selected in Development</w:t>
       </w:r>
       <w:r>
         <w:rPr>
@@ -308,7 +305,7 @@
           <w:sz w:val="28"/>
           <w:szCs w:val="28"/>
         </w:rPr>
-        <w:t>cal Assumptions made.</w:t>
+        <w:t>.</w:t>
       </w:r>
     </w:p>
     <w:p>
@@ -331,7 +328,7 @@
           <w:sz w:val="28"/>
           <w:szCs w:val="28"/>
         </w:rPr>
-        <w:t xml:space="preserve">Tools needed for the project. </w:t>
+        <w:t>Project development team.</w:t>
       </w:r>
     </w:p>
     <w:p>
@@ -354,7 +351,15 @@
           <w:sz w:val="28"/>
           <w:szCs w:val="28"/>
         </w:rPr>
-        <w:t>Project development team.</w:t>
+        <w:t>Criti</w:t>
+      </w:r>
+      <w:r>
+        <w:rPr>
+          <w:rFonts w:ascii="Roboto" w:hAnsi="Roboto"/>
+          <w:sz w:val="28"/>
+          <w:szCs w:val="28"/>
+        </w:rPr>
+        <w:t>cal Assumptions made.</w:t>
       </w:r>
     </w:p>
     <w:p>
@@ -588,26 +593,32 @@
           <w:sz w:val="24"/>
           <w:szCs w:val="24"/>
         </w:rPr>
-        <w:t xml:space="preserve">DurusApp </w:t>
-      </w:r>
-      <w:r>
+        <w:t xml:space="preserve">DurusApp is thus a platform where lecturers or scholars from across different mosques, post their content regarding the lessons they offer and generally their weekly schedule while on the other hand, Students access these information on the specifics of Lectures, and participate in them at their convenience. </w:t>
+      </w:r>
+    </w:p>
+    <w:p>
+      <w:pPr>
+        <w:spacing w:line="360" w:lineRule="auto"/>
+        <w:jc w:val="both"/>
         <w:rPr>
           <w:rFonts w:ascii="Roboto" w:hAnsi="Roboto"/>
           <w:color w:val="000000"/>
           <w:sz w:val="24"/>
           <w:szCs w:val="24"/>
         </w:rPr>
-        <w:t xml:space="preserve">is </w:t>
-      </w:r>
-      <w:r>
+      </w:pPr>
+    </w:p>
+    <w:p>
+      <w:pPr>
+        <w:spacing w:line="360" w:lineRule="auto"/>
+        <w:jc w:val="both"/>
         <w:rPr>
           <w:rFonts w:ascii="Roboto" w:hAnsi="Roboto"/>
           <w:color w:val="000000"/>
           <w:sz w:val="24"/>
           <w:szCs w:val="24"/>
         </w:rPr>
-        <w:t xml:space="preserve">thus </w:t>
-      </w:r>
+      </w:pPr>
       <w:r>
         <w:rPr>
           <w:rFonts w:ascii="Roboto" w:hAnsi="Roboto"/>
@@ -615,7 +626,7 @@
           <w:sz w:val="24"/>
           <w:szCs w:val="24"/>
         </w:rPr>
-        <w:t xml:space="preserve">a platform where lecturers or scholars </w:t>
+        <w:t xml:space="preserve">In this chapter, we thus aim to </w:t>
       </w:r>
       <w:r>
         <w:rPr>
@@ -624,7 +635,7 @@
           <w:sz w:val="24"/>
           <w:szCs w:val="24"/>
         </w:rPr>
-        <w:t xml:space="preserve">from across different mosques, </w:t>
+        <w:t xml:space="preserve">explain what generally triggered the idea behind the project. We will explain how the problem is </w:t>
       </w:r>
       <w:r>
         <w:rPr>
@@ -633,7 +644,7 @@
           <w:sz w:val="24"/>
           <w:szCs w:val="24"/>
         </w:rPr>
-        <w:t xml:space="preserve">post their content regarding the lessons they </w:t>
+        <w:t>rooted in</w:t>
       </w:r>
       <w:r>
         <w:rPr>
@@ -642,7 +653,7 @@
           <w:sz w:val="24"/>
           <w:szCs w:val="24"/>
         </w:rPr>
-        <w:t xml:space="preserve">offer and generally their weekly schedule while </w:t>
+        <w:t xml:space="preserve"> two distinct audience</w:t>
       </w:r>
       <w:r>
         <w:rPr>
@@ -651,7 +662,7 @@
           <w:sz w:val="24"/>
           <w:szCs w:val="24"/>
         </w:rPr>
-        <w:t xml:space="preserve">on the other hand, </w:t>
+        <w:t>s</w:t>
       </w:r>
       <w:r>
         <w:rPr>
@@ -660,7 +671,7 @@
           <w:sz w:val="24"/>
           <w:szCs w:val="24"/>
         </w:rPr>
-        <w:t>Students access the</w:t>
+        <w:t xml:space="preserve"> that the application targets. These opens the path to define its scope </w:t>
       </w:r>
       <w:r>
         <w:rPr>
@@ -669,6 +680,246 @@
           <w:sz w:val="24"/>
           <w:szCs w:val="24"/>
         </w:rPr>
+        <w:t>–</w:t>
+      </w:r>
+      <w:r>
+        <w:rPr>
+          <w:rFonts w:ascii="Roboto" w:hAnsi="Roboto"/>
+          <w:color w:val="000000"/>
+          <w:sz w:val="24"/>
+          <w:szCs w:val="24"/>
+        </w:rPr>
+        <w:t xml:space="preserve"> </w:t>
+      </w:r>
+      <w:r>
+        <w:rPr>
+          <w:rFonts w:ascii="Roboto" w:hAnsi="Roboto"/>
+          <w:color w:val="000000"/>
+          <w:sz w:val="24"/>
+          <w:szCs w:val="24"/>
+        </w:rPr>
+        <w:t>the</w:t>
+      </w:r>
+      <w:r>
+        <w:rPr>
+          <w:rFonts w:ascii="Roboto" w:hAnsi="Roboto"/>
+          <w:color w:val="000000"/>
+          <w:sz w:val="24"/>
+          <w:szCs w:val="24"/>
+        </w:rPr>
+        <w:t xml:space="preserve"> audience and geographical context of the project. We then present the predetermined goals for the project and how the problems</w:t>
+      </w:r>
+      <w:r>
+        <w:rPr>
+          <w:rFonts w:ascii="Roboto" w:hAnsi="Roboto"/>
+          <w:color w:val="000000"/>
+          <w:sz w:val="24"/>
+          <w:szCs w:val="24"/>
+        </w:rPr>
+        <w:t xml:space="preserve"> we outlined,</w:t>
+      </w:r>
+      <w:r>
+        <w:rPr>
+          <w:rFonts w:ascii="Roboto" w:hAnsi="Roboto"/>
+          <w:color w:val="000000"/>
+          <w:sz w:val="24"/>
+          <w:szCs w:val="24"/>
+        </w:rPr>
+        <w:t xml:space="preserve"> define these goals. </w:t>
+      </w:r>
+      <w:r>
+        <w:rPr>
+          <w:rFonts w:ascii="Roboto" w:hAnsi="Roboto"/>
+          <w:color w:val="000000"/>
+          <w:sz w:val="24"/>
+          <w:szCs w:val="24"/>
+        </w:rPr>
+        <w:t>Having used</w:t>
+      </w:r>
+      <w:r>
+        <w:rPr>
+          <w:rFonts w:ascii="Roboto" w:hAnsi="Roboto"/>
+          <w:color w:val="000000"/>
+          <w:sz w:val="24"/>
+          <w:szCs w:val="24"/>
+        </w:rPr>
+        <w:t xml:space="preserve"> contrapositive, counter argume</w:t>
+      </w:r>
+      <w:r>
+        <w:rPr>
+          <w:rFonts w:ascii="Roboto" w:hAnsi="Roboto"/>
+          <w:color w:val="000000"/>
+          <w:sz w:val="24"/>
+          <w:szCs w:val="24"/>
+        </w:rPr>
+        <w:t xml:space="preserve">nts and contradicting our goals as our main technique to extract importance from our objectives, </w:t>
+      </w:r>
+      <w:r>
+        <w:rPr>
+          <w:rFonts w:ascii="Roboto" w:hAnsi="Roboto"/>
+          <w:color w:val="000000"/>
+          <w:sz w:val="24"/>
+          <w:szCs w:val="24"/>
+        </w:rPr>
+        <w:t xml:space="preserve">we present how these project proves to be </w:t>
+      </w:r>
+      <w:r>
+        <w:rPr>
+          <w:rFonts w:ascii="Roboto" w:hAnsi="Roboto"/>
+          <w:color w:val="000000"/>
+          <w:sz w:val="24"/>
+          <w:szCs w:val="24"/>
+        </w:rPr>
+        <w:t>significant</w:t>
+      </w:r>
+      <w:r>
+        <w:rPr>
+          <w:rFonts w:ascii="Roboto" w:hAnsi="Roboto"/>
+          <w:color w:val="000000"/>
+          <w:sz w:val="24"/>
+          <w:szCs w:val="24"/>
+        </w:rPr>
+        <w:t xml:space="preserve"> to our current societal setting.</w:t>
+      </w:r>
+    </w:p>
+    <w:p>
+      <w:pPr>
+        <w:spacing w:line="360" w:lineRule="auto"/>
+        <w:jc w:val="both"/>
+        <w:rPr>
+          <w:rFonts w:ascii="Roboto" w:hAnsi="Roboto"/>
+          <w:color w:val="000000"/>
+          <w:sz w:val="24"/>
+          <w:szCs w:val="24"/>
+        </w:rPr>
+      </w:pPr>
+    </w:p>
+    <w:p>
+      <w:pPr>
+        <w:spacing w:line="360" w:lineRule="auto"/>
+        <w:jc w:val="both"/>
+        <w:rPr>
+          <w:rFonts w:ascii="Roboto" w:hAnsi="Roboto"/>
+          <w:color w:val="000000"/>
+          <w:sz w:val="24"/>
+          <w:szCs w:val="24"/>
+        </w:rPr>
+      </w:pPr>
+      <w:r>
+        <w:rPr>
+          <w:rFonts w:ascii="Roboto" w:hAnsi="Roboto"/>
+          <w:color w:val="000000"/>
+          <w:sz w:val="24"/>
+          <w:szCs w:val="24"/>
+        </w:rPr>
+        <w:t>We will then lightly touch on our internal arrangement as a team.</w:t>
+      </w:r>
+      <w:r>
+        <w:rPr>
+          <w:rFonts w:ascii="Roboto" w:hAnsi="Roboto"/>
+          <w:color w:val="000000"/>
+          <w:sz w:val="24"/>
+          <w:szCs w:val="24"/>
+        </w:rPr>
+        <w:t xml:space="preserve"> What do we exactly need to implement DurusApp? </w:t>
+      </w:r>
+      <w:r>
+        <w:rPr>
+          <w:rFonts w:ascii="Roboto" w:hAnsi="Roboto"/>
+          <w:color w:val="000000"/>
+          <w:sz w:val="24"/>
+          <w:szCs w:val="24"/>
+        </w:rPr>
+        <w:t xml:space="preserve"> The develo</w:t>
+      </w:r>
+      <w:r>
+        <w:rPr>
+          <w:rFonts w:ascii="Roboto" w:hAnsi="Roboto"/>
+          <w:color w:val="000000"/>
+          <w:sz w:val="24"/>
+          <w:szCs w:val="24"/>
+        </w:rPr>
+        <w:t xml:space="preserve">pment paradigm we settled on, and how </w:t>
+      </w:r>
+      <w:r>
+        <w:rPr>
+          <w:rFonts w:ascii="Roboto" w:hAnsi="Roboto"/>
+          <w:color w:val="000000"/>
+          <w:sz w:val="24"/>
+          <w:szCs w:val="24"/>
+        </w:rPr>
+        <w:t>are we split</w:t>
+      </w:r>
+      <w:r>
+        <w:rPr>
+          <w:rFonts w:ascii="Roboto" w:hAnsi="Roboto"/>
+          <w:color w:val="000000"/>
+          <w:sz w:val="24"/>
+          <w:szCs w:val="24"/>
+        </w:rPr>
+        <w:t xml:space="preserve"> the project into sub tasks needed accomplish the main </w:t>
+      </w:r>
+      <w:r>
+        <w:rPr>
+          <w:rFonts w:ascii="Roboto" w:hAnsi="Roboto"/>
+          <w:color w:val="000000"/>
+          <w:sz w:val="24"/>
+          <w:szCs w:val="24"/>
+        </w:rPr>
+        <w:t>mission</w:t>
+      </w:r>
+      <w:r>
+        <w:rPr>
+          <w:rFonts w:ascii="Roboto" w:hAnsi="Roboto"/>
+          <w:color w:val="000000"/>
+          <w:sz w:val="24"/>
+          <w:szCs w:val="24"/>
+        </w:rPr>
+        <w:t xml:space="preserve">. The nature </w:t>
+      </w:r>
+      <w:r>
+        <w:rPr>
+          <w:rFonts w:ascii="Roboto" w:hAnsi="Roboto"/>
+          <w:color w:val="000000"/>
+          <w:sz w:val="24"/>
+          <w:szCs w:val="24"/>
+        </w:rPr>
+        <w:t>of the project sometimes</w:t>
+      </w:r>
+      <w:r>
+        <w:rPr>
+          <w:rFonts w:ascii="Roboto" w:hAnsi="Roboto"/>
+          <w:color w:val="000000"/>
+          <w:sz w:val="24"/>
+          <w:szCs w:val="24"/>
+        </w:rPr>
+        <w:t xml:space="preserve"> calls for an environment</w:t>
+      </w:r>
+      <w:r>
+        <w:rPr>
+          <w:rFonts w:ascii="Roboto" w:hAnsi="Roboto"/>
+          <w:color w:val="000000"/>
+          <w:sz w:val="24"/>
+          <w:szCs w:val="24"/>
+        </w:rPr>
+        <w:t>al</w:t>
+      </w:r>
+      <w:r>
+        <w:rPr>
+          <w:rFonts w:ascii="Roboto" w:hAnsi="Roboto"/>
+          <w:color w:val="000000"/>
+          <w:sz w:val="24"/>
+          <w:szCs w:val="24"/>
+        </w:rPr>
+        <w:t xml:space="preserve"> setting that might have been inexistent or necessitate</w:t>
+      </w:r>
+      <w:r>
+        <w:rPr>
+          <w:rFonts w:ascii="Roboto" w:hAnsi="Roboto"/>
+          <w:color w:val="000000"/>
+          <w:sz w:val="24"/>
+          <w:szCs w:val="24"/>
+        </w:rPr>
         <w:t>s</w:t>
       </w:r>
       <w:r>
@@ -678,7 +929,7 @@
           <w:sz w:val="24"/>
           <w:szCs w:val="24"/>
         </w:rPr>
-        <w:t>e</w:t>
+        <w:t xml:space="preserve"> immediate resources that were </w:t>
       </w:r>
       <w:r>
         <w:rPr>
@@ -687,7 +938,7 @@
           <w:sz w:val="24"/>
           <w:szCs w:val="24"/>
         </w:rPr>
-        <w:t xml:space="preserve"> information </w:t>
+        <w:t>un</w:t>
       </w:r>
       <w:r>
         <w:rPr>
@@ -696,345 +947,7 @@
           <w:sz w:val="24"/>
           <w:szCs w:val="24"/>
         </w:rPr>
-        <w:t xml:space="preserve">on the specifics of Lectures, </w:t>
-      </w:r>
-      <w:r>
-        <w:rPr>
-          <w:rFonts w:ascii="Roboto" w:hAnsi="Roboto"/>
-          <w:color w:val="000000"/>
-          <w:sz w:val="24"/>
-          <w:szCs w:val="24"/>
-        </w:rPr>
-        <w:t xml:space="preserve">and participate in </w:t>
-      </w:r>
-      <w:r>
-        <w:rPr>
-          <w:rFonts w:ascii="Roboto" w:hAnsi="Roboto"/>
-          <w:color w:val="000000"/>
-          <w:sz w:val="24"/>
-          <w:szCs w:val="24"/>
-        </w:rPr>
-        <w:t xml:space="preserve">them </w:t>
-      </w:r>
-      <w:r>
-        <w:rPr>
-          <w:rFonts w:ascii="Roboto" w:hAnsi="Roboto"/>
-          <w:color w:val="000000"/>
-          <w:sz w:val="24"/>
-          <w:szCs w:val="24"/>
-        </w:rPr>
-        <w:t xml:space="preserve">at their convenience. </w:t>
-      </w:r>
-    </w:p>
-    <w:p>
-      <w:pPr>
-        <w:spacing w:line="360" w:lineRule="auto"/>
-        <w:jc w:val="both"/>
-        <w:rPr>
-          <w:rFonts w:ascii="Roboto" w:hAnsi="Roboto"/>
-          <w:color w:val="000000"/>
-          <w:sz w:val="24"/>
-          <w:szCs w:val="24"/>
-        </w:rPr>
-      </w:pPr>
-    </w:p>
-    <w:p>
-      <w:pPr>
-        <w:spacing w:line="360" w:lineRule="auto"/>
-        <w:jc w:val="both"/>
-        <w:rPr>
-          <w:rFonts w:ascii="Roboto" w:hAnsi="Roboto"/>
-          <w:color w:val="000000"/>
-          <w:sz w:val="24"/>
-          <w:szCs w:val="24"/>
-        </w:rPr>
-      </w:pPr>
-      <w:r>
-        <w:rPr>
-          <w:rFonts w:ascii="Roboto" w:hAnsi="Roboto"/>
-          <w:color w:val="000000"/>
-          <w:sz w:val="24"/>
-          <w:szCs w:val="24"/>
-        </w:rPr>
-        <w:t xml:space="preserve">In this chapter, we thus aim to </w:t>
-      </w:r>
-      <w:r>
-        <w:rPr>
-          <w:rFonts w:ascii="Roboto" w:hAnsi="Roboto"/>
-          <w:color w:val="000000"/>
-          <w:sz w:val="24"/>
-          <w:szCs w:val="24"/>
-        </w:rPr>
-        <w:t xml:space="preserve">explain what generally triggered the idea behind the project. We will explain how the problem is </w:t>
-      </w:r>
-      <w:r>
-        <w:rPr>
-          <w:rFonts w:ascii="Roboto" w:hAnsi="Roboto"/>
-          <w:color w:val="000000"/>
-          <w:sz w:val="24"/>
-          <w:szCs w:val="24"/>
-        </w:rPr>
-        <w:t>rooted in</w:t>
-      </w:r>
-      <w:r>
-        <w:rPr>
-          <w:rFonts w:ascii="Roboto" w:hAnsi="Roboto"/>
-          <w:color w:val="000000"/>
-          <w:sz w:val="24"/>
-          <w:szCs w:val="24"/>
-        </w:rPr>
-        <w:t xml:space="preserve"> two distinct audience</w:t>
-      </w:r>
-      <w:r>
-        <w:rPr>
-          <w:rFonts w:ascii="Roboto" w:hAnsi="Roboto"/>
-          <w:color w:val="000000"/>
-          <w:sz w:val="24"/>
-          <w:szCs w:val="24"/>
-        </w:rPr>
-        <w:t>s</w:t>
-      </w:r>
-      <w:r>
-        <w:rPr>
-          <w:rFonts w:ascii="Roboto" w:hAnsi="Roboto"/>
-          <w:color w:val="000000"/>
-          <w:sz w:val="24"/>
-          <w:szCs w:val="24"/>
-        </w:rPr>
-        <w:t xml:space="preserve"> that the application targets. These opens the path to define its scope </w:t>
-      </w:r>
-      <w:r>
-        <w:rPr>
-          <w:rFonts w:ascii="Roboto" w:hAnsi="Roboto"/>
-          <w:color w:val="000000"/>
-          <w:sz w:val="24"/>
-          <w:szCs w:val="24"/>
-        </w:rPr>
-        <w:t>–</w:t>
-      </w:r>
-      <w:r>
-        <w:rPr>
-          <w:rFonts w:ascii="Roboto" w:hAnsi="Roboto"/>
-          <w:color w:val="000000"/>
-          <w:sz w:val="24"/>
-          <w:szCs w:val="24"/>
-        </w:rPr>
-        <w:t xml:space="preserve"> </w:t>
-      </w:r>
-      <w:r>
-        <w:rPr>
-          <w:rFonts w:ascii="Roboto" w:hAnsi="Roboto"/>
-          <w:color w:val="000000"/>
-          <w:sz w:val="24"/>
-          <w:szCs w:val="24"/>
-        </w:rPr>
-        <w:t>the</w:t>
-      </w:r>
-      <w:r>
-        <w:rPr>
-          <w:rFonts w:ascii="Roboto" w:hAnsi="Roboto"/>
-          <w:color w:val="000000"/>
-          <w:sz w:val="24"/>
-          <w:szCs w:val="24"/>
-        </w:rPr>
-        <w:t xml:space="preserve"> audience and geographical context of the project. We then present the predetermined goals for the project and how the problems define these goals. Using contrapositive, counter arguments and contradicting our goals, we present how these project proves to be important to our current societal setting.</w:t>
-      </w:r>
-    </w:p>
-    <w:p>
-      <w:pPr>
-        <w:spacing w:line="360" w:lineRule="auto"/>
-        <w:jc w:val="both"/>
-        <w:rPr>
-          <w:rFonts w:ascii="Roboto" w:hAnsi="Roboto"/>
-          <w:color w:val="000000"/>
-          <w:sz w:val="24"/>
-          <w:szCs w:val="24"/>
-        </w:rPr>
-      </w:pPr>
-    </w:p>
-    <w:p>
-      <w:pPr>
-        <w:spacing w:line="360" w:lineRule="auto"/>
-        <w:jc w:val="both"/>
-        <w:rPr>
-          <w:rFonts w:ascii="Roboto" w:hAnsi="Roboto"/>
-          <w:color w:val="000000"/>
-          <w:sz w:val="24"/>
-          <w:szCs w:val="24"/>
-        </w:rPr>
-      </w:pPr>
-      <w:r>
-        <w:rPr>
-          <w:rFonts w:ascii="Roboto" w:hAnsi="Roboto"/>
-          <w:color w:val="000000"/>
-          <w:sz w:val="24"/>
-          <w:szCs w:val="24"/>
-        </w:rPr>
-        <w:t>We will then lightly touch on our internal arrangement as a team.</w:t>
-      </w:r>
-      <w:r>
-        <w:rPr>
-          <w:rFonts w:ascii="Roboto" w:hAnsi="Roboto"/>
-          <w:color w:val="000000"/>
-          <w:sz w:val="24"/>
-          <w:szCs w:val="24"/>
-        </w:rPr>
-        <w:t xml:space="preserve"> What do we exactly need to implement DurusApp? </w:t>
-      </w:r>
-      <w:r>
-        <w:rPr>
-          <w:rFonts w:ascii="Roboto" w:hAnsi="Roboto"/>
-          <w:color w:val="000000"/>
-          <w:sz w:val="24"/>
-          <w:szCs w:val="24"/>
-        </w:rPr>
-        <w:t xml:space="preserve"> The develo</w:t>
-      </w:r>
-      <w:r>
-        <w:rPr>
-          <w:rFonts w:ascii="Roboto" w:hAnsi="Roboto"/>
-          <w:color w:val="000000"/>
-          <w:sz w:val="24"/>
-          <w:szCs w:val="24"/>
-        </w:rPr>
-        <w:t xml:space="preserve">pment paradigm we settled on, and how </w:t>
-      </w:r>
-      <w:r>
-        <w:rPr>
-          <w:rFonts w:ascii="Roboto" w:hAnsi="Roboto"/>
-          <w:color w:val="000000"/>
-          <w:sz w:val="24"/>
-          <w:szCs w:val="24"/>
-        </w:rPr>
-        <w:t>are we split</w:t>
-      </w:r>
-      <w:r>
-        <w:rPr>
-          <w:rFonts w:ascii="Roboto" w:hAnsi="Roboto"/>
-          <w:color w:val="000000"/>
-          <w:sz w:val="24"/>
-          <w:szCs w:val="24"/>
-        </w:rPr>
-        <w:t xml:space="preserve"> the project into sub tasks needed accomplish the main </w:t>
-      </w:r>
-      <w:r>
-        <w:rPr>
-          <w:rFonts w:ascii="Roboto" w:hAnsi="Roboto"/>
-          <w:color w:val="000000"/>
-          <w:sz w:val="24"/>
-          <w:szCs w:val="24"/>
-        </w:rPr>
-        <w:t>mission</w:t>
-      </w:r>
-      <w:r>
-        <w:rPr>
-          <w:rFonts w:ascii="Roboto" w:hAnsi="Roboto"/>
-          <w:color w:val="000000"/>
-          <w:sz w:val="24"/>
-          <w:szCs w:val="24"/>
-        </w:rPr>
-        <w:t xml:space="preserve">. The nature </w:t>
-      </w:r>
-      <w:r>
-        <w:rPr>
-          <w:rFonts w:ascii="Roboto" w:hAnsi="Roboto"/>
-          <w:color w:val="000000"/>
-          <w:sz w:val="24"/>
-          <w:szCs w:val="24"/>
-        </w:rPr>
-        <w:t>of the project though</w:t>
-      </w:r>
-      <w:r>
-        <w:rPr>
-          <w:rFonts w:ascii="Roboto" w:hAnsi="Roboto"/>
-          <w:color w:val="000000"/>
-          <w:sz w:val="24"/>
-          <w:szCs w:val="24"/>
-        </w:rPr>
-        <w:t xml:space="preserve"> </w:t>
-      </w:r>
-      <w:r>
-        <w:rPr>
-          <w:rFonts w:ascii="Roboto" w:hAnsi="Roboto"/>
-          <w:color w:val="000000"/>
-          <w:sz w:val="24"/>
-          <w:szCs w:val="24"/>
-        </w:rPr>
-        <w:t>sometimes</w:t>
-      </w:r>
-      <w:r>
-        <w:rPr>
-          <w:rFonts w:ascii="Roboto" w:hAnsi="Roboto"/>
-          <w:color w:val="000000"/>
-          <w:sz w:val="24"/>
-          <w:szCs w:val="24"/>
-        </w:rPr>
-        <w:t xml:space="preserve"> calls for an environment</w:t>
-      </w:r>
-      <w:r>
-        <w:rPr>
-          <w:rFonts w:ascii="Roboto" w:hAnsi="Roboto"/>
-          <w:color w:val="000000"/>
-          <w:sz w:val="24"/>
-          <w:szCs w:val="24"/>
-        </w:rPr>
-        <w:t>al</w:t>
-      </w:r>
-      <w:r>
-        <w:rPr>
-          <w:rFonts w:ascii="Roboto" w:hAnsi="Roboto"/>
-          <w:color w:val="000000"/>
-          <w:sz w:val="24"/>
-          <w:szCs w:val="24"/>
-        </w:rPr>
-        <w:t xml:space="preserve"> setting that might have been inexistent or necessitate</w:t>
-      </w:r>
-      <w:r>
-        <w:rPr>
-          <w:rFonts w:ascii="Roboto" w:hAnsi="Roboto"/>
-          <w:color w:val="000000"/>
-          <w:sz w:val="24"/>
-          <w:szCs w:val="24"/>
-        </w:rPr>
-        <w:t>s</w:t>
-      </w:r>
-      <w:r>
-        <w:rPr>
-          <w:rFonts w:ascii="Roboto" w:hAnsi="Roboto"/>
-          <w:color w:val="000000"/>
-          <w:sz w:val="24"/>
-          <w:szCs w:val="24"/>
-        </w:rPr>
-        <w:t xml:space="preserve"> immediate resources that necessary were n</w:t>
-      </w:r>
-      <w:r>
-        <w:rPr>
-          <w:rFonts w:ascii="Roboto" w:hAnsi="Roboto"/>
-          <w:color w:val="000000"/>
-          <w:sz w:val="24"/>
-          <w:szCs w:val="24"/>
-        </w:rPr>
-        <w:t xml:space="preserve">ot </w:t>
-      </w:r>
-      <w:proofErr w:type="gramStart"/>
-      <w:r>
-        <w:rPr>
-          <w:rFonts w:ascii="Roboto" w:hAnsi="Roboto"/>
-          <w:color w:val="000000"/>
-          <w:sz w:val="24"/>
-          <w:szCs w:val="24"/>
-        </w:rPr>
-        <w:t>un</w:t>
-      </w:r>
-      <w:proofErr w:type="gramEnd"/>
-      <w:r>
-        <w:rPr>
-          <w:rFonts w:ascii="Roboto" w:hAnsi="Roboto"/>
-          <w:color w:val="000000"/>
-          <w:sz w:val="24"/>
-          <w:szCs w:val="24"/>
-        </w:rPr>
-        <w:t xml:space="preserve"> available at our disposal. What were these uncertainties? Finally we present a visual representation of this subtasks with their estimated execution periods.</w:t>
+        <w:t>available at our disposal. What were these uncertainties? Finally we present a visual representation of this subtasks with their estimated execution periods.</w:t>
       </w:r>
     </w:p>
     <w:p>
@@ -1270,7 +1183,7 @@
                     <pic:cNvPicPr/>
                   </pic:nvPicPr>
                   <pic:blipFill>
-                    <a:blip r:embed="rId5">
+                    <a:blip r:embed="rId6">
                       <a:extLst>
                         <a:ext uri="{28A0092B-C50C-407E-A947-70E740481C1C}">
                           <a14:useLocalDpi xmlns:a14="http://schemas.microsoft.com/office/drawing/2010/main" val="0"/>
@@ -1300,13 +1213,29 @@
     <w:p>
       <w:pPr>
         <w:spacing w:line="480" w:lineRule="auto"/>
-        <w:jc w:val="both"/>
-        <w:rPr>
-          <w:rFonts w:ascii="Roboto" w:hAnsi="Roboto"/>
-          <w:sz w:val="24"/>
-          <w:szCs w:val="24"/>
-        </w:rPr>
-      </w:pPr>
+        <w:jc w:val="center"/>
+        <w:rPr>
+          <w:rFonts w:ascii="Roboto" w:hAnsi="Roboto"/>
+          <w:sz w:val="24"/>
+          <w:szCs w:val="24"/>
+        </w:rPr>
+      </w:pPr>
+      <w:r>
+        <w:rPr>
+          <w:rFonts w:ascii="Roboto" w:hAnsi="Roboto"/>
+          <w:sz w:val="24"/>
+          <w:szCs w:val="24"/>
+        </w:rPr>
+        <w:t>Fig 1. A Sample Hadith Roadm</w:t>
+      </w:r>
+      <w:r>
+        <w:rPr>
+          <w:rFonts w:ascii="Roboto" w:hAnsi="Roboto"/>
+          <w:sz w:val="24"/>
+          <w:szCs w:val="24"/>
+        </w:rPr>
+        <w:t>ap</w:t>
+      </w:r>
     </w:p>
     <w:p>
       <w:pPr>
@@ -1392,7 +1321,15 @@
           <w:sz w:val="24"/>
           <w:szCs w:val="24"/>
         </w:rPr>
-        <w:t>me given, at least a mosque is teaching one of these books. How will this transition happen and smooth the search of Knowledge.</w:t>
+        <w:t>me given, at least a mosque is teaching one of these books. How will this transition happen and</w:t>
+      </w:r>
+      <w:r>
+        <w:rPr>
+          <w:rFonts w:ascii="Roboto" w:hAnsi="Roboto"/>
+          <w:sz w:val="24"/>
+          <w:szCs w:val="24"/>
+        </w:rPr>
+        <w:t xml:space="preserve"> result into a smooth the search of Knowledge?</w:t>
       </w:r>
     </w:p>
     <w:p>
@@ -1441,27 +1378,7 @@
           <w:sz w:val="24"/>
           <w:szCs w:val="24"/>
         </w:rPr>
-        <w:t xml:space="preserve">em in the </w:t>
-      </w:r>
-      <w:r>
-        <w:rPr>
-          <w:rFonts w:ascii="Roboto" w:hAnsi="Roboto"/>
-          <w:b/>
-          <w:bCs/>
-          <w:sz w:val="24"/>
-          <w:szCs w:val="24"/>
-        </w:rPr>
-        <w:t>Islamic household</w:t>
-      </w:r>
-      <w:r>
-        <w:rPr>
-          <w:rFonts w:ascii="Roboto" w:hAnsi="Roboto"/>
-          <w:b/>
-          <w:bCs/>
-          <w:sz w:val="24"/>
-          <w:szCs w:val="24"/>
-        </w:rPr>
-        <w:t>.</w:t>
+        <w:t>em in the Islamic household.</w:t>
       </w:r>
     </w:p>
     <w:p>
@@ -1496,15 +1413,55 @@
           <w:sz w:val="24"/>
           <w:szCs w:val="24"/>
         </w:rPr>
-        <w:t xml:space="preserve">challenge in curbing the drastic changes in their households. A child grows up with multiple sources of information. These, as pointed out earlier, takes from these households with the same extent they give to other sources like social media platforms, movies, cartoons and friends. At the same time, the little urge of Study is satisfied and suppressed by the audio and video clips they stumble upon on these platforms. </w:t>
-      </w:r>
-      <w:r>
-        <w:rPr>
-          <w:rFonts w:ascii="Roboto" w:hAnsi="Roboto"/>
-          <w:sz w:val="24"/>
-          <w:szCs w:val="24"/>
-        </w:rPr>
-        <w:t xml:space="preserve">As such, a wide spread of Ignorance and anomie is apparent. As such, Islamic knowledge ought to be presented as early and often to these households: organized and well presented, exclusively meant to be a complete learning and teaching tool for guardians. </w:t>
+        <w:t xml:space="preserve">challenge in curbing the drastic changes in their households. A child grows up with multiple sources of information. These, as pointed out earlier, takes from these households with the same extent they give to other sources like social media platforms, movies, cartoons and friends. At the same time, </w:t>
+      </w:r>
+      <w:r>
+        <w:rPr>
+          <w:rFonts w:ascii="Roboto" w:hAnsi="Roboto"/>
+          <w:sz w:val="24"/>
+          <w:szCs w:val="24"/>
+        </w:rPr>
+        <w:t xml:space="preserve">even </w:t>
+      </w:r>
+      <w:r>
+        <w:rPr>
+          <w:rFonts w:ascii="Roboto" w:hAnsi="Roboto"/>
+          <w:sz w:val="24"/>
+          <w:szCs w:val="24"/>
+        </w:rPr>
+        <w:t xml:space="preserve">the </w:t>
+      </w:r>
+      <w:r>
+        <w:rPr>
+          <w:rFonts w:ascii="Roboto" w:hAnsi="Roboto"/>
+          <w:sz w:val="24"/>
+          <w:szCs w:val="24"/>
+        </w:rPr>
+        <w:t>slight</w:t>
+      </w:r>
+      <w:r>
+        <w:rPr>
+          <w:rFonts w:ascii="Roboto" w:hAnsi="Roboto"/>
+          <w:sz w:val="24"/>
+          <w:szCs w:val="24"/>
+        </w:rPr>
+        <w:t xml:space="preserve"> urge of Study is satisfied and suppressed by the audio and video clips they stumble upon on these platforms. </w:t>
+      </w:r>
+      <w:r>
+        <w:rPr>
+          <w:rFonts w:ascii="Roboto" w:hAnsi="Roboto"/>
+          <w:sz w:val="24"/>
+          <w:szCs w:val="24"/>
+        </w:rPr>
+        <w:t xml:space="preserve"> A</w:t>
+      </w:r>
+      <w:r>
+        <w:rPr>
+          <w:rFonts w:ascii="Roboto" w:hAnsi="Roboto"/>
+          <w:sz w:val="24"/>
+          <w:szCs w:val="24"/>
+        </w:rPr>
+        <w:t xml:space="preserve"> wide spread of Ignorance and anomie is apparent. As such, Islamic knowledge ought to be presented as early and often to these households: organized and well presented, exclusively meant to be a complete learning and teaching tool for guardians. </w:t>
       </w:r>
     </w:p>
     <w:p>
@@ -1563,8 +1520,17 @@
           <w:sz w:val="32"/>
           <w:szCs w:val="32"/>
         </w:rPr>
-        <w:lastRenderedPageBreak/>
-        <w:t>Objectives and goals.</w:t>
+        <w:t>Objectives and G</w:t>
+      </w:r>
+      <w:r>
+        <w:rPr>
+          <w:rFonts w:ascii="Roboto" w:hAnsi="Roboto"/>
+          <w:b/>
+          <w:bCs/>
+          <w:sz w:val="32"/>
+          <w:szCs w:val="32"/>
+        </w:rPr>
+        <w:t>oals.</w:t>
       </w:r>
     </w:p>
     <w:p>
@@ -1857,32 +1823,1507 @@
         <w:jc w:val="both"/>
         <w:rPr>
           <w:rFonts w:ascii="Roboto" w:hAnsi="Roboto"/>
-          <w:sz w:val="24"/>
-          <w:szCs w:val="24"/>
-        </w:rPr>
-      </w:pPr>
-      <w:r>
-        <w:rPr>
-          <w:rFonts w:ascii="Roboto" w:hAnsi="Roboto"/>
-          <w:sz w:val="24"/>
-          <w:szCs w:val="24"/>
+          <w:b/>
+          <w:bCs/>
+          <w:sz w:val="32"/>
+          <w:szCs w:val="32"/>
+        </w:rPr>
+      </w:pPr>
+      <w:r>
+        <w:rPr>
+          <w:rFonts w:ascii="Roboto" w:hAnsi="Roboto"/>
+          <w:b/>
+          <w:bCs/>
+          <w:sz w:val="32"/>
+          <w:szCs w:val="32"/>
+        </w:rPr>
+        <w:t>Importance of the project</w:t>
+      </w:r>
+    </w:p>
+    <w:p>
+      <w:pPr>
+        <w:pStyle w:val="ListParagraph"/>
+        <w:numPr>
+          <w:ilvl w:val="0"/>
+          <w:numId w:val="8"/>
+        </w:numPr>
+        <w:spacing w:line="480" w:lineRule="auto"/>
+        <w:jc w:val="both"/>
+        <w:rPr>
+          <w:rFonts w:ascii="Roboto" w:hAnsi="Roboto"/>
+          <w:sz w:val="24"/>
+          <w:szCs w:val="24"/>
+        </w:rPr>
+      </w:pPr>
+      <w:r>
+        <w:rPr>
+          <w:rFonts w:ascii="Roboto" w:hAnsi="Roboto"/>
+          <w:sz w:val="24"/>
+          <w:szCs w:val="24"/>
+        </w:rPr>
+        <w:t xml:space="preserve">The platform will help students realize the large community of scholars at their disposal. The will help in planning their steps </w:t>
+      </w:r>
+      <w:r>
+        <w:rPr>
+          <w:rFonts w:ascii="Roboto" w:hAnsi="Roboto"/>
+          <w:sz w:val="24"/>
+          <w:szCs w:val="24"/>
+        </w:rPr>
+        <w:t>when</w:t>
+      </w:r>
+      <w:r>
+        <w:rPr>
+          <w:rFonts w:ascii="Roboto" w:hAnsi="Roboto"/>
+          <w:sz w:val="24"/>
+          <w:szCs w:val="24"/>
+        </w:rPr>
+        <w:t xml:space="preserve"> </w:t>
+      </w:r>
+      <w:r>
+        <w:rPr>
+          <w:rFonts w:ascii="Roboto" w:hAnsi="Roboto"/>
+          <w:sz w:val="24"/>
+          <w:szCs w:val="24"/>
+        </w:rPr>
+        <w:t>seeking knowledge especially with the roadmaps.</w:t>
+      </w:r>
+    </w:p>
+    <w:p>
+      <w:pPr>
+        <w:pStyle w:val="ListParagraph"/>
+        <w:numPr>
+          <w:ilvl w:val="0"/>
+          <w:numId w:val="8"/>
+        </w:numPr>
+        <w:spacing w:line="480" w:lineRule="auto"/>
+        <w:jc w:val="both"/>
+        <w:rPr>
+          <w:rFonts w:ascii="Roboto" w:hAnsi="Roboto"/>
+          <w:sz w:val="24"/>
+          <w:szCs w:val="24"/>
+        </w:rPr>
+      </w:pPr>
+      <w:r>
+        <w:rPr>
+          <w:rFonts w:ascii="Roboto" w:hAnsi="Roboto"/>
+          <w:sz w:val="24"/>
+          <w:szCs w:val="24"/>
+        </w:rPr>
+        <w:t xml:space="preserve">Students will request and get updates </w:t>
+      </w:r>
+      <w:r>
+        <w:rPr>
+          <w:rFonts w:ascii="Roboto" w:hAnsi="Roboto"/>
+          <w:sz w:val="24"/>
+          <w:szCs w:val="24"/>
+        </w:rPr>
+        <w:t xml:space="preserve">or </w:t>
+      </w:r>
+      <w:r>
+        <w:rPr>
+          <w:rFonts w:ascii="Roboto" w:hAnsi="Roboto"/>
+          <w:sz w:val="24"/>
+          <w:szCs w:val="24"/>
+        </w:rPr>
+        <w:t xml:space="preserve">notifications on the </w:t>
+      </w:r>
+      <w:r>
+        <w:rPr>
+          <w:rFonts w:ascii="Roboto" w:hAnsi="Roboto"/>
+          <w:sz w:val="24"/>
+          <w:szCs w:val="24"/>
+        </w:rPr>
+        <w:t>courses they</w:t>
+      </w:r>
+      <w:r>
+        <w:rPr>
+          <w:rFonts w:ascii="Roboto" w:hAnsi="Roboto"/>
+          <w:sz w:val="24"/>
+          <w:szCs w:val="24"/>
+        </w:rPr>
+        <w:t xml:space="preserve"> follow. These will help them know when new content has been added on a new lesson.</w:t>
+      </w:r>
+      <w:r>
+        <w:rPr>
+          <w:rFonts w:ascii="Roboto" w:hAnsi="Roboto"/>
+          <w:sz w:val="24"/>
+          <w:szCs w:val="24"/>
+        </w:rPr>
+        <w:t xml:space="preserve"> Scholars will also have a glimpse of their knowledge circles.</w:t>
+      </w:r>
+    </w:p>
+    <w:p>
+      <w:pPr>
+        <w:pStyle w:val="ListParagraph"/>
+        <w:numPr>
+          <w:ilvl w:val="0"/>
+          <w:numId w:val="8"/>
+        </w:numPr>
+        <w:spacing w:line="480" w:lineRule="auto"/>
+        <w:jc w:val="both"/>
+        <w:rPr>
+          <w:rFonts w:ascii="Roboto" w:hAnsi="Roboto"/>
+          <w:sz w:val="24"/>
+          <w:szCs w:val="24"/>
+        </w:rPr>
+      </w:pPr>
+      <w:r>
+        <w:rPr>
+          <w:rFonts w:ascii="Roboto" w:hAnsi="Roboto"/>
+          <w:sz w:val="24"/>
+          <w:szCs w:val="24"/>
+        </w:rPr>
+        <w:t xml:space="preserve">The application will also separate the Islamic Knowledge setting from other socials. These will help solve the fundamental problem of a false satisfaction on Islamic Knowledge and channel the urge to seek knowledge </w:t>
+      </w:r>
+      <w:r>
+        <w:rPr>
+          <w:rFonts w:ascii="Roboto" w:hAnsi="Roboto"/>
+          <w:sz w:val="24"/>
+          <w:szCs w:val="24"/>
+        </w:rPr>
+        <w:t>in</w:t>
+      </w:r>
+      <w:r>
+        <w:rPr>
+          <w:rFonts w:ascii="Roboto" w:hAnsi="Roboto"/>
+          <w:sz w:val="24"/>
+          <w:szCs w:val="24"/>
+        </w:rPr>
+        <w:t xml:space="preserve">to </w:t>
+      </w:r>
+      <w:r>
+        <w:rPr>
+          <w:rFonts w:ascii="Roboto" w:hAnsi="Roboto"/>
+          <w:sz w:val="24"/>
+          <w:szCs w:val="24"/>
+        </w:rPr>
+        <w:t xml:space="preserve">its </w:t>
+      </w:r>
+      <w:r>
+        <w:rPr>
+          <w:rFonts w:ascii="Roboto" w:hAnsi="Roboto"/>
+          <w:sz w:val="24"/>
+          <w:szCs w:val="24"/>
+        </w:rPr>
+        <w:t xml:space="preserve">correct </w:t>
+      </w:r>
+      <w:r>
+        <w:rPr>
+          <w:rFonts w:ascii="Roboto" w:hAnsi="Roboto"/>
+          <w:sz w:val="24"/>
+          <w:szCs w:val="24"/>
+        </w:rPr>
+        <w:t>channel</w:t>
+      </w:r>
+      <w:r>
+        <w:rPr>
+          <w:rFonts w:ascii="Roboto" w:hAnsi="Roboto"/>
+          <w:sz w:val="24"/>
+          <w:szCs w:val="24"/>
+        </w:rPr>
+        <w:t>.</w:t>
+      </w:r>
+    </w:p>
+    <w:p>
+      <w:pPr>
+        <w:pStyle w:val="ListParagraph"/>
+        <w:numPr>
+          <w:ilvl w:val="0"/>
+          <w:numId w:val="8"/>
+        </w:numPr>
+        <w:spacing w:line="480" w:lineRule="auto"/>
+        <w:jc w:val="both"/>
+        <w:rPr>
+          <w:rFonts w:ascii="Roboto" w:hAnsi="Roboto"/>
+          <w:sz w:val="24"/>
+          <w:szCs w:val="24"/>
+        </w:rPr>
+      </w:pPr>
+      <w:r>
+        <w:rPr>
+          <w:rFonts w:ascii="Roboto" w:hAnsi="Roboto"/>
+          <w:sz w:val="24"/>
+          <w:szCs w:val="24"/>
+        </w:rPr>
+        <w:t xml:space="preserve">The creation of an open source project today </w:t>
+      </w:r>
+      <w:r>
+        <w:rPr>
+          <w:rFonts w:ascii="Roboto" w:hAnsi="Roboto"/>
+          <w:sz w:val="24"/>
+          <w:szCs w:val="24"/>
+        </w:rPr>
+        <w:t>is a trigger to a</w:t>
+      </w:r>
+      <w:r>
+        <w:rPr>
+          <w:rFonts w:ascii="Roboto" w:hAnsi="Roboto"/>
+          <w:sz w:val="24"/>
+          <w:szCs w:val="24"/>
+        </w:rPr>
+        <w:t xml:space="preserve"> call to </w:t>
+      </w:r>
+      <w:r>
+        <w:rPr>
+          <w:rFonts w:ascii="Roboto" w:hAnsi="Roboto"/>
+          <w:sz w:val="24"/>
+          <w:szCs w:val="24"/>
+        </w:rPr>
+        <w:t xml:space="preserve">all </w:t>
+      </w:r>
+      <w:r>
+        <w:rPr>
+          <w:rFonts w:ascii="Roboto" w:hAnsi="Roboto"/>
+          <w:sz w:val="24"/>
+          <w:szCs w:val="24"/>
+        </w:rPr>
+        <w:t>experienced Muslim developer</w:t>
+      </w:r>
+      <w:r>
+        <w:rPr>
+          <w:rFonts w:ascii="Roboto" w:hAnsi="Roboto"/>
+          <w:sz w:val="24"/>
+          <w:szCs w:val="24"/>
+        </w:rPr>
+        <w:t>s</w:t>
+      </w:r>
+      <w:r>
+        <w:rPr>
+          <w:rFonts w:ascii="Roboto" w:hAnsi="Roboto"/>
+          <w:sz w:val="24"/>
+          <w:szCs w:val="24"/>
+        </w:rPr>
+        <w:t xml:space="preserve"> and stakeholders to sponsor and maintain the project. If DurusApp grows within the Islamic community, it will be a useful tool in rejuvenating the Islamic culture and principles once again within the Islamic Society.</w:t>
+      </w:r>
+    </w:p>
+    <w:p>
+      <w:pPr>
+        <w:pStyle w:val="ListParagraph"/>
+        <w:numPr>
+          <w:ilvl w:val="0"/>
+          <w:numId w:val="8"/>
+        </w:numPr>
+        <w:spacing w:line="480" w:lineRule="auto"/>
+        <w:jc w:val="both"/>
+        <w:rPr>
+          <w:rFonts w:ascii="Roboto" w:hAnsi="Roboto"/>
+          <w:sz w:val="24"/>
+          <w:szCs w:val="24"/>
+        </w:rPr>
+      </w:pPr>
+      <w:r>
+        <w:rPr>
+          <w:rFonts w:ascii="Roboto" w:hAnsi="Roboto"/>
+          <w:sz w:val="24"/>
+          <w:szCs w:val="24"/>
+        </w:rPr>
+        <w:t>DurusApp in its essence, is an electronic learning school in its own. The applications extreme flexibility will surely invite in new modules like Fatwa, Question and Answers, Student Chat Rooms, memorization Modules and live coverage of lessons. In fact, this is our final destiny if Allah wishes.</w:t>
+      </w:r>
+    </w:p>
+    <w:p>
+      <w:pPr>
+        <w:pStyle w:val="ListParagraph"/>
+        <w:numPr>
+          <w:ilvl w:val="0"/>
+          <w:numId w:val="2"/>
+        </w:numPr>
+        <w:spacing w:line="480" w:lineRule="auto"/>
+        <w:jc w:val="both"/>
+        <w:rPr>
+          <w:rFonts w:ascii="Roboto" w:hAnsi="Roboto"/>
+          <w:b/>
+          <w:bCs/>
+          <w:sz w:val="32"/>
+          <w:szCs w:val="32"/>
+        </w:rPr>
+      </w:pPr>
+      <w:r>
+        <w:rPr>
+          <w:rFonts w:ascii="Roboto" w:hAnsi="Roboto"/>
+          <w:b/>
+          <w:bCs/>
+          <w:sz w:val="32"/>
+          <w:szCs w:val="32"/>
         </w:rPr>
         <w:lastRenderedPageBreak/>
-        <w:t>Importance of the project</w:t>
-      </w:r>
-      <w:bookmarkStart w:id="0" w:name="_GoBack"/>
-      <w:bookmarkEnd w:id="0"/>
-    </w:p>
-    <w:p>
-      <w:pPr>
-        <w:spacing w:line="480" w:lineRule="auto"/>
-        <w:jc w:val="both"/>
-        <w:rPr>
-          <w:rFonts w:ascii="Roboto" w:hAnsi="Roboto"/>
-          <w:sz w:val="24"/>
-          <w:szCs w:val="24"/>
-        </w:rPr>
-      </w:pPr>
+        <w:t>Tools needed for the Project</w:t>
+      </w:r>
+    </w:p>
+    <w:p>
+      <w:pPr>
+        <w:spacing w:line="480" w:lineRule="auto"/>
+        <w:jc w:val="both"/>
+        <w:rPr>
+          <w:rFonts w:ascii="Roboto" w:hAnsi="Roboto"/>
+          <w:sz w:val="24"/>
+          <w:szCs w:val="24"/>
+        </w:rPr>
+      </w:pPr>
+      <w:r>
+        <w:rPr>
+          <w:rFonts w:ascii="Roboto" w:hAnsi="Roboto"/>
+          <w:sz w:val="24"/>
+          <w:szCs w:val="24"/>
+        </w:rPr>
+        <w:t xml:space="preserve">DurusApp was developed in an intense environment with our project tools changing from phase to phase. </w:t>
+      </w:r>
+    </w:p>
+    <w:p>
+      <w:pPr>
+        <w:spacing w:line="480" w:lineRule="auto"/>
+        <w:jc w:val="both"/>
+        <w:rPr>
+          <w:rFonts w:ascii="Roboto" w:hAnsi="Roboto"/>
+          <w:sz w:val="24"/>
+          <w:szCs w:val="24"/>
+        </w:rPr>
+      </w:pPr>
+      <w:r>
+        <w:rPr>
+          <w:rFonts w:ascii="Roboto" w:hAnsi="Roboto"/>
+          <w:b/>
+          <w:bCs/>
+          <w:sz w:val="24"/>
+          <w:szCs w:val="24"/>
+        </w:rPr>
+        <w:t>Persistent</w:t>
+      </w:r>
+      <w:r>
+        <w:rPr>
+          <w:rFonts w:ascii="Roboto" w:hAnsi="Roboto"/>
+          <w:sz w:val="24"/>
+          <w:szCs w:val="24"/>
+        </w:rPr>
+        <w:t xml:space="preserve"> software </w:t>
+      </w:r>
+      <w:r>
+        <w:rPr>
+          <w:rFonts w:ascii="Roboto" w:hAnsi="Roboto"/>
+          <w:sz w:val="24"/>
+          <w:szCs w:val="24"/>
+        </w:rPr>
+        <w:t>tools throughout</w:t>
+      </w:r>
+      <w:r>
+        <w:rPr>
+          <w:rFonts w:ascii="Roboto" w:hAnsi="Roboto"/>
+          <w:sz w:val="24"/>
+          <w:szCs w:val="24"/>
+        </w:rPr>
+        <w:t xml:space="preserve"> the project included:</w:t>
+      </w:r>
+    </w:p>
+    <w:p>
+      <w:pPr>
+        <w:pStyle w:val="ListParagraph"/>
+        <w:numPr>
+          <w:ilvl w:val="0"/>
+          <w:numId w:val="8"/>
+        </w:numPr>
+        <w:spacing w:line="480" w:lineRule="auto"/>
+        <w:jc w:val="both"/>
+        <w:rPr>
+          <w:rFonts w:ascii="Roboto" w:hAnsi="Roboto"/>
+          <w:sz w:val="24"/>
+          <w:szCs w:val="24"/>
+        </w:rPr>
+      </w:pPr>
+      <w:r>
+        <w:rPr>
+          <w:rFonts w:ascii="Roboto" w:hAnsi="Roboto"/>
+          <w:sz w:val="24"/>
+          <w:szCs w:val="24"/>
+        </w:rPr>
+        <w:t xml:space="preserve">Git and GitHub for </w:t>
+      </w:r>
+      <w:r>
+        <w:rPr>
+          <w:rFonts w:ascii="Roboto" w:hAnsi="Roboto"/>
+          <w:i/>
+          <w:iCs/>
+          <w:sz w:val="24"/>
+          <w:szCs w:val="24"/>
+        </w:rPr>
+        <w:t>version Controls</w:t>
+      </w:r>
+    </w:p>
+    <w:p>
+      <w:pPr>
+        <w:pStyle w:val="ListParagraph"/>
+        <w:numPr>
+          <w:ilvl w:val="0"/>
+          <w:numId w:val="8"/>
+        </w:numPr>
+        <w:spacing w:line="480" w:lineRule="auto"/>
+        <w:jc w:val="both"/>
+        <w:rPr>
+          <w:rFonts w:ascii="Roboto" w:hAnsi="Roboto"/>
+          <w:sz w:val="24"/>
+          <w:szCs w:val="24"/>
+        </w:rPr>
+      </w:pPr>
+      <w:r>
+        <w:rPr>
+          <w:rFonts w:ascii="Roboto" w:hAnsi="Roboto"/>
+          <w:sz w:val="24"/>
+          <w:szCs w:val="24"/>
+        </w:rPr>
+        <w:t xml:space="preserve">Android Studio for </w:t>
+      </w:r>
+      <w:r>
+        <w:rPr>
+          <w:rFonts w:ascii="Roboto" w:hAnsi="Roboto"/>
+          <w:i/>
+          <w:iCs/>
+          <w:sz w:val="24"/>
+          <w:szCs w:val="24"/>
+        </w:rPr>
+        <w:t>Android development</w:t>
+      </w:r>
+    </w:p>
+    <w:p>
+      <w:pPr>
+        <w:pStyle w:val="ListParagraph"/>
+        <w:numPr>
+          <w:ilvl w:val="0"/>
+          <w:numId w:val="8"/>
+        </w:numPr>
+        <w:spacing w:line="480" w:lineRule="auto"/>
+        <w:jc w:val="both"/>
+        <w:rPr>
+          <w:rFonts w:ascii="Roboto" w:hAnsi="Roboto"/>
+          <w:i/>
+          <w:iCs/>
+          <w:sz w:val="24"/>
+          <w:szCs w:val="24"/>
+        </w:rPr>
+      </w:pPr>
+      <w:r>
+        <w:rPr>
+          <w:rFonts w:ascii="Roboto" w:hAnsi="Roboto"/>
+          <w:sz w:val="24"/>
+          <w:szCs w:val="24"/>
+        </w:rPr>
+        <w:t xml:space="preserve">Adobe XD for </w:t>
+      </w:r>
+      <w:r>
+        <w:rPr>
+          <w:rFonts w:ascii="Roboto" w:hAnsi="Roboto"/>
+          <w:i/>
+          <w:iCs/>
+          <w:sz w:val="24"/>
+          <w:szCs w:val="24"/>
+        </w:rPr>
+        <w:t>Designs and Wire Framing</w:t>
+      </w:r>
+    </w:p>
+    <w:p>
+      <w:pPr>
+        <w:pStyle w:val="ListParagraph"/>
+        <w:numPr>
+          <w:ilvl w:val="0"/>
+          <w:numId w:val="8"/>
+        </w:numPr>
+        <w:spacing w:line="480" w:lineRule="auto"/>
+        <w:jc w:val="both"/>
+        <w:rPr>
+          <w:rFonts w:ascii="Roboto" w:hAnsi="Roboto"/>
+          <w:sz w:val="24"/>
+          <w:szCs w:val="24"/>
+        </w:rPr>
+      </w:pPr>
+      <w:r>
+        <w:rPr>
+          <w:rFonts w:ascii="Roboto" w:hAnsi="Roboto"/>
+          <w:sz w:val="24"/>
+          <w:szCs w:val="24"/>
+        </w:rPr>
+        <w:t xml:space="preserve">Visual Studio Code for </w:t>
+      </w:r>
+      <w:r>
+        <w:rPr>
+          <w:rFonts w:ascii="Roboto" w:hAnsi="Roboto"/>
+          <w:i/>
+          <w:iCs/>
+          <w:sz w:val="24"/>
+          <w:szCs w:val="24"/>
+        </w:rPr>
+        <w:t>Laravel Development.</w:t>
+      </w:r>
+    </w:p>
+    <w:p>
+      <w:pPr>
+        <w:pStyle w:val="ListParagraph"/>
+        <w:numPr>
+          <w:ilvl w:val="0"/>
+          <w:numId w:val="8"/>
+        </w:numPr>
+        <w:spacing w:line="480" w:lineRule="auto"/>
+        <w:jc w:val="both"/>
+        <w:rPr>
+          <w:rFonts w:ascii="Roboto" w:hAnsi="Roboto"/>
+          <w:sz w:val="24"/>
+          <w:szCs w:val="24"/>
+        </w:rPr>
+      </w:pPr>
+      <w:r>
+        <w:rPr>
+          <w:rFonts w:ascii="Roboto" w:hAnsi="Roboto"/>
+          <w:sz w:val="24"/>
+          <w:szCs w:val="24"/>
+        </w:rPr>
+        <w:t xml:space="preserve">Postman Inc. for API </w:t>
+      </w:r>
+      <w:r>
+        <w:rPr>
+          <w:rFonts w:ascii="Roboto" w:hAnsi="Roboto"/>
+          <w:i/>
+          <w:iCs/>
+          <w:sz w:val="24"/>
+          <w:szCs w:val="24"/>
+        </w:rPr>
+        <w:t>documentation and testing</w:t>
+      </w:r>
+      <w:r>
+        <w:rPr>
+          <w:rFonts w:ascii="Roboto" w:hAnsi="Roboto"/>
+          <w:sz w:val="24"/>
+          <w:szCs w:val="24"/>
+        </w:rPr>
+        <w:t>.</w:t>
+      </w:r>
+    </w:p>
+    <w:p>
+      <w:pPr>
+        <w:pStyle w:val="ListParagraph"/>
+        <w:numPr>
+          <w:ilvl w:val="0"/>
+          <w:numId w:val="8"/>
+        </w:numPr>
+        <w:spacing w:line="480" w:lineRule="auto"/>
+        <w:jc w:val="both"/>
+        <w:rPr>
+          <w:rFonts w:ascii="Roboto" w:hAnsi="Roboto"/>
+          <w:sz w:val="24"/>
+          <w:szCs w:val="24"/>
+        </w:rPr>
+      </w:pPr>
+      <w:r>
+        <w:rPr>
+          <w:rFonts w:ascii="Roboto" w:hAnsi="Roboto"/>
+          <w:sz w:val="24"/>
+          <w:szCs w:val="24"/>
+        </w:rPr>
+        <w:t>Cpanel – for a Sever Hosting UI control</w:t>
+      </w:r>
+    </w:p>
+    <w:p>
+      <w:pPr>
+        <w:pStyle w:val="ListParagraph"/>
+        <w:numPr>
+          <w:ilvl w:val="0"/>
+          <w:numId w:val="8"/>
+        </w:numPr>
+        <w:spacing w:line="480" w:lineRule="auto"/>
+        <w:jc w:val="both"/>
+        <w:rPr>
+          <w:rFonts w:ascii="Roboto" w:hAnsi="Roboto"/>
+          <w:sz w:val="24"/>
+          <w:szCs w:val="24"/>
+        </w:rPr>
+      </w:pPr>
+      <w:r>
+        <w:rPr>
+          <w:rFonts w:ascii="Roboto" w:hAnsi="Roboto"/>
+          <w:sz w:val="24"/>
+          <w:szCs w:val="24"/>
+        </w:rPr>
+        <w:t>Google Play Console – A web application to manage built apps</w:t>
+      </w:r>
+    </w:p>
+    <w:p>
+      <w:pPr>
+        <w:spacing w:line="480" w:lineRule="auto"/>
+        <w:jc w:val="both"/>
+        <w:rPr>
+          <w:rFonts w:ascii="Roboto" w:hAnsi="Roboto"/>
+          <w:sz w:val="24"/>
+          <w:szCs w:val="24"/>
+        </w:rPr>
+      </w:pPr>
+      <w:r>
+        <w:rPr>
+          <w:rFonts w:ascii="Roboto" w:hAnsi="Roboto"/>
+          <w:b/>
+          <w:bCs/>
+          <w:sz w:val="24"/>
+          <w:szCs w:val="24"/>
+        </w:rPr>
+        <w:t>Intermittent</w:t>
+      </w:r>
+      <w:r>
+        <w:rPr>
+          <w:rFonts w:ascii="Roboto" w:hAnsi="Roboto"/>
+          <w:sz w:val="24"/>
+          <w:szCs w:val="24"/>
+        </w:rPr>
+        <w:t xml:space="preserve"> software tools included:</w:t>
+      </w:r>
+    </w:p>
+    <w:p>
+      <w:pPr>
+        <w:pStyle w:val="ListParagraph"/>
+        <w:numPr>
+          <w:ilvl w:val="0"/>
+          <w:numId w:val="8"/>
+        </w:numPr>
+        <w:spacing w:line="480" w:lineRule="auto"/>
+        <w:jc w:val="both"/>
+        <w:rPr>
+          <w:rFonts w:ascii="Roboto" w:hAnsi="Roboto"/>
+          <w:sz w:val="24"/>
+          <w:szCs w:val="24"/>
+        </w:rPr>
+      </w:pPr>
+      <w:r>
+        <w:rPr>
+          <w:rFonts w:ascii="Roboto" w:hAnsi="Roboto"/>
+          <w:sz w:val="24"/>
+          <w:szCs w:val="24"/>
+        </w:rPr>
+        <w:t>Visual Paradigm and Microsoft Visio design tooling</w:t>
+      </w:r>
+    </w:p>
+    <w:p>
+      <w:pPr>
+        <w:pStyle w:val="ListParagraph"/>
+        <w:numPr>
+          <w:ilvl w:val="0"/>
+          <w:numId w:val="8"/>
+        </w:numPr>
+        <w:spacing w:line="480" w:lineRule="auto"/>
+        <w:jc w:val="both"/>
+        <w:rPr>
+          <w:rFonts w:ascii="Roboto" w:hAnsi="Roboto"/>
+          <w:sz w:val="24"/>
+          <w:szCs w:val="24"/>
+        </w:rPr>
+      </w:pPr>
+      <w:r>
+        <w:rPr>
+          <w:rFonts w:ascii="Roboto" w:hAnsi="Roboto"/>
+          <w:sz w:val="24"/>
+          <w:szCs w:val="24"/>
+        </w:rPr>
+        <w:t>Xampp – Apache based local server, for testing  before API deployment</w:t>
+      </w:r>
+    </w:p>
+    <w:p>
+      <w:pPr>
+        <w:spacing w:line="480" w:lineRule="auto"/>
+        <w:jc w:val="both"/>
+        <w:rPr>
+          <w:rFonts w:ascii="Roboto" w:hAnsi="Roboto"/>
+          <w:sz w:val="24"/>
+          <w:szCs w:val="24"/>
+        </w:rPr>
+      </w:pPr>
+      <w:r>
+        <w:rPr>
+          <w:rFonts w:ascii="Roboto" w:hAnsi="Roboto"/>
+          <w:sz w:val="24"/>
+          <w:szCs w:val="24"/>
+        </w:rPr>
+        <w:t xml:space="preserve">We hardly used new </w:t>
+      </w:r>
+      <w:r>
+        <w:rPr>
+          <w:rFonts w:ascii="Roboto" w:hAnsi="Roboto"/>
+          <w:b/>
+          <w:bCs/>
+          <w:sz w:val="24"/>
+          <w:szCs w:val="24"/>
+        </w:rPr>
+        <w:t>hardware</w:t>
+      </w:r>
+      <w:r>
+        <w:rPr>
+          <w:rFonts w:ascii="Roboto" w:hAnsi="Roboto"/>
+          <w:sz w:val="24"/>
+          <w:szCs w:val="24"/>
+        </w:rPr>
+        <w:t xml:space="preserve"> tools other than Laptops and Android running phones.</w:t>
+      </w:r>
+    </w:p>
+    <w:p>
+      <w:pPr>
+        <w:spacing w:line="480" w:lineRule="auto"/>
+        <w:jc w:val="both"/>
+        <w:rPr>
+          <w:rFonts w:ascii="Roboto" w:hAnsi="Roboto"/>
+          <w:sz w:val="24"/>
+          <w:szCs w:val="24"/>
+        </w:rPr>
+      </w:pPr>
+    </w:p>
+    <w:p>
+      <w:pPr>
+        <w:spacing w:line="480" w:lineRule="auto"/>
+        <w:jc w:val="both"/>
+        <w:rPr>
+          <w:rFonts w:ascii="Roboto" w:hAnsi="Roboto"/>
+          <w:sz w:val="24"/>
+          <w:szCs w:val="24"/>
+        </w:rPr>
+      </w:pPr>
+    </w:p>
+    <w:p>
+      <w:pPr>
+        <w:spacing w:line="480" w:lineRule="auto"/>
+        <w:jc w:val="both"/>
+        <w:rPr>
+          <w:rFonts w:ascii="Roboto" w:hAnsi="Roboto"/>
+          <w:sz w:val="24"/>
+          <w:szCs w:val="24"/>
+        </w:rPr>
+      </w:pPr>
+    </w:p>
+    <w:p>
+      <w:pPr>
+        <w:spacing w:line="480" w:lineRule="auto"/>
+        <w:jc w:val="both"/>
+        <w:rPr>
+          <w:rFonts w:ascii="Roboto" w:hAnsi="Roboto"/>
+          <w:sz w:val="24"/>
+          <w:szCs w:val="24"/>
+        </w:rPr>
+      </w:pPr>
+    </w:p>
+    <w:p>
+      <w:pPr>
+        <w:spacing w:line="480" w:lineRule="auto"/>
+        <w:jc w:val="both"/>
+        <w:rPr>
+          <w:rFonts w:ascii="Roboto" w:hAnsi="Roboto"/>
+          <w:sz w:val="24"/>
+          <w:szCs w:val="24"/>
+        </w:rPr>
+      </w:pPr>
+    </w:p>
+    <w:p>
+      <w:pPr>
+        <w:pStyle w:val="ListParagraph"/>
+        <w:numPr>
+          <w:ilvl w:val="0"/>
+          <w:numId w:val="2"/>
+        </w:numPr>
+        <w:spacing w:line="480" w:lineRule="auto"/>
+        <w:jc w:val="both"/>
+        <w:rPr>
+          <w:rFonts w:ascii="Roboto" w:hAnsi="Roboto"/>
+          <w:b/>
+          <w:bCs/>
+          <w:sz w:val="32"/>
+          <w:szCs w:val="32"/>
+        </w:rPr>
+      </w:pPr>
+      <w:r>
+        <w:rPr>
+          <w:rFonts w:ascii="Roboto" w:hAnsi="Roboto"/>
+          <w:b/>
+          <w:bCs/>
+          <w:sz w:val="32"/>
+          <w:szCs w:val="32"/>
+        </w:rPr>
+        <w:t>Approach selected in Project Development</w:t>
+      </w:r>
+    </w:p>
+    <w:p>
+      <w:pPr>
+        <w:spacing w:line="480" w:lineRule="auto"/>
+        <w:jc w:val="both"/>
+        <w:rPr>
+          <w:rFonts w:ascii="Roboto" w:hAnsi="Roboto"/>
+          <w:sz w:val="24"/>
+          <w:szCs w:val="24"/>
+        </w:rPr>
+      </w:pPr>
+      <w:r>
+        <w:rPr>
+          <w:rFonts w:ascii="Roboto" w:hAnsi="Roboto"/>
+          <w:sz w:val="24"/>
+          <w:szCs w:val="24"/>
+        </w:rPr>
+        <w:t xml:space="preserve">From API construction to the Application and Web Development, we </w:t>
+      </w:r>
+      <w:r>
+        <w:rPr>
+          <w:rFonts w:ascii="Roboto" w:hAnsi="Roboto"/>
+          <w:sz w:val="24"/>
+          <w:szCs w:val="24"/>
+        </w:rPr>
+        <w:t>used an iterative and incremental method in building our system. On each iteration, we ensure that a particular logic works perfectly fine, before picking on other logic. This however was only applicable to development and design. The same would not apply for the Database design which was done once and implemented as a final output.</w:t>
+      </w:r>
+    </w:p>
+    <w:p>
+      <w:pPr>
+        <w:spacing w:line="480" w:lineRule="auto"/>
+        <w:jc w:val="both"/>
+        <w:rPr>
+          <w:rFonts w:ascii="Roboto" w:hAnsi="Roboto"/>
+          <w:b/>
+          <w:bCs/>
+          <w:sz w:val="32"/>
+          <w:szCs w:val="32"/>
+        </w:rPr>
+      </w:pPr>
+    </w:p>
+    <w:p>
+      <w:pPr>
+        <w:pStyle w:val="ListParagraph"/>
+        <w:numPr>
+          <w:ilvl w:val="0"/>
+          <w:numId w:val="2"/>
+        </w:numPr>
+        <w:spacing w:line="480" w:lineRule="auto"/>
+        <w:jc w:val="both"/>
+        <w:rPr>
+          <w:rFonts w:ascii="Roboto" w:hAnsi="Roboto"/>
+          <w:sz w:val="24"/>
+          <w:szCs w:val="24"/>
+        </w:rPr>
+      </w:pPr>
+      <w:r>
+        <w:rPr>
+          <w:rFonts w:ascii="Roboto" w:hAnsi="Roboto"/>
+          <w:sz w:val="24"/>
+          <w:szCs w:val="24"/>
+        </w:rPr>
+        <w:t xml:space="preserve"> </w:t>
+      </w:r>
+      <w:r>
+        <w:rPr>
+          <w:rFonts w:ascii="Roboto" w:hAnsi="Roboto"/>
+          <w:b/>
+          <w:bCs/>
+          <w:sz w:val="32"/>
+          <w:szCs w:val="32"/>
+        </w:rPr>
+        <w:t>Project Development Teams.</w:t>
+      </w:r>
+    </w:p>
+    <w:p>
+      <w:pPr>
+        <w:spacing w:line="480" w:lineRule="auto"/>
+        <w:ind w:left="360"/>
+        <w:jc w:val="both"/>
+        <w:rPr>
+          <w:rFonts w:ascii="Roboto" w:hAnsi="Roboto"/>
+          <w:sz w:val="24"/>
+          <w:szCs w:val="24"/>
+        </w:rPr>
+      </w:pPr>
+      <w:r>
+        <w:rPr>
+          <w:rFonts w:ascii="Roboto" w:hAnsi="Roboto"/>
+          <w:sz w:val="24"/>
+          <w:szCs w:val="24"/>
+        </w:rPr>
+        <w:t>Based on the nature of the project, we had the to break the tasks into the following</w:t>
+      </w:r>
+    </w:p>
+    <w:p>
+      <w:pPr>
+        <w:pStyle w:val="ListParagraph"/>
+        <w:numPr>
+          <w:ilvl w:val="0"/>
+          <w:numId w:val="8"/>
+        </w:numPr>
+        <w:spacing w:line="480" w:lineRule="auto"/>
+        <w:jc w:val="both"/>
+        <w:rPr>
+          <w:rFonts w:ascii="Roboto" w:hAnsi="Roboto"/>
+          <w:sz w:val="24"/>
+          <w:szCs w:val="24"/>
+        </w:rPr>
+      </w:pPr>
+      <w:r>
+        <w:rPr>
+          <w:rFonts w:ascii="Roboto" w:hAnsi="Roboto"/>
+          <w:sz w:val="24"/>
+          <w:szCs w:val="24"/>
+        </w:rPr>
+        <w:t>Database Design team.</w:t>
+      </w:r>
+    </w:p>
+    <w:p>
+      <w:pPr>
+        <w:pStyle w:val="ListParagraph"/>
+        <w:numPr>
+          <w:ilvl w:val="0"/>
+          <w:numId w:val="8"/>
+        </w:numPr>
+        <w:spacing w:line="480" w:lineRule="auto"/>
+        <w:jc w:val="both"/>
+        <w:rPr>
+          <w:rFonts w:ascii="Roboto" w:hAnsi="Roboto"/>
+          <w:sz w:val="24"/>
+          <w:szCs w:val="24"/>
+        </w:rPr>
+      </w:pPr>
+      <w:r>
+        <w:rPr>
+          <w:rFonts w:ascii="Roboto" w:hAnsi="Roboto"/>
+          <w:sz w:val="24"/>
+          <w:szCs w:val="24"/>
+        </w:rPr>
+        <w:t>Back End development team</w:t>
+      </w:r>
+    </w:p>
+    <w:p>
+      <w:pPr>
+        <w:pStyle w:val="ListParagraph"/>
+        <w:numPr>
+          <w:ilvl w:val="0"/>
+          <w:numId w:val="8"/>
+        </w:numPr>
+        <w:spacing w:line="480" w:lineRule="auto"/>
+        <w:jc w:val="both"/>
+        <w:rPr>
+          <w:rFonts w:ascii="Roboto" w:hAnsi="Roboto"/>
+          <w:sz w:val="24"/>
+          <w:szCs w:val="24"/>
+        </w:rPr>
+      </w:pPr>
+      <w:r>
+        <w:rPr>
+          <w:rFonts w:ascii="Roboto" w:hAnsi="Roboto"/>
+          <w:sz w:val="24"/>
+          <w:szCs w:val="24"/>
+        </w:rPr>
+        <w:t>Designer</w:t>
+      </w:r>
+      <w:r>
+        <w:rPr>
+          <w:rFonts w:ascii="Roboto" w:hAnsi="Roboto"/>
+          <w:sz w:val="24"/>
+          <w:szCs w:val="24"/>
+        </w:rPr>
+        <w:t>s</w:t>
+      </w:r>
+      <w:r>
+        <w:rPr>
+          <w:rFonts w:ascii="Roboto" w:hAnsi="Roboto"/>
+          <w:sz w:val="24"/>
+          <w:szCs w:val="24"/>
+        </w:rPr>
+        <w:t xml:space="preserve"> for the Adobe XD sketches</w:t>
+      </w:r>
+    </w:p>
+    <w:p>
+      <w:pPr>
+        <w:pStyle w:val="ListParagraph"/>
+        <w:numPr>
+          <w:ilvl w:val="0"/>
+          <w:numId w:val="8"/>
+        </w:numPr>
+        <w:spacing w:line="480" w:lineRule="auto"/>
+        <w:jc w:val="both"/>
+        <w:rPr>
+          <w:rFonts w:ascii="Roboto" w:hAnsi="Roboto"/>
+          <w:sz w:val="24"/>
+          <w:szCs w:val="24"/>
+        </w:rPr>
+      </w:pPr>
+      <w:r>
+        <w:rPr>
+          <w:rFonts w:ascii="Roboto" w:hAnsi="Roboto"/>
+          <w:sz w:val="24"/>
+          <w:szCs w:val="24"/>
+        </w:rPr>
+        <w:t>Front End team – for the Web Admin</w:t>
+      </w:r>
+    </w:p>
+    <w:p>
+      <w:pPr>
+        <w:pStyle w:val="ListParagraph"/>
+        <w:numPr>
+          <w:ilvl w:val="0"/>
+          <w:numId w:val="8"/>
+        </w:numPr>
+        <w:spacing w:line="480" w:lineRule="auto"/>
+        <w:jc w:val="both"/>
+        <w:rPr>
+          <w:rFonts w:ascii="Roboto" w:hAnsi="Roboto"/>
+          <w:sz w:val="24"/>
+          <w:szCs w:val="24"/>
+        </w:rPr>
+      </w:pPr>
+      <w:r>
+        <w:rPr>
+          <w:rFonts w:ascii="Roboto" w:hAnsi="Roboto"/>
+          <w:sz w:val="24"/>
+          <w:szCs w:val="24"/>
+        </w:rPr>
+        <w:t>Front End Team – for the Android Applications</w:t>
+      </w:r>
+    </w:p>
+    <w:p>
+      <w:pPr>
+        <w:pStyle w:val="ListParagraph"/>
+        <w:numPr>
+          <w:ilvl w:val="0"/>
+          <w:numId w:val="8"/>
+        </w:numPr>
+        <w:spacing w:line="480" w:lineRule="auto"/>
+        <w:jc w:val="both"/>
+        <w:rPr>
+          <w:rFonts w:ascii="Roboto" w:hAnsi="Roboto"/>
+          <w:sz w:val="24"/>
+          <w:szCs w:val="24"/>
+        </w:rPr>
+      </w:pPr>
+      <w:r>
+        <w:rPr>
+          <w:rFonts w:ascii="Roboto" w:hAnsi="Roboto"/>
+          <w:sz w:val="24"/>
+          <w:szCs w:val="24"/>
+        </w:rPr>
+        <w:t>A community of testers. (Google being a platform providing such service).</w:t>
+      </w:r>
+    </w:p>
+    <w:p>
+      <w:pPr>
+        <w:spacing w:line="480" w:lineRule="auto"/>
+        <w:jc w:val="both"/>
+        <w:rPr>
+          <w:rFonts w:ascii="Roboto" w:hAnsi="Roboto"/>
+          <w:sz w:val="24"/>
+          <w:szCs w:val="24"/>
+        </w:rPr>
+      </w:pPr>
+    </w:p>
+    <w:p>
+      <w:pPr>
+        <w:spacing w:line="480" w:lineRule="auto"/>
+        <w:jc w:val="both"/>
+        <w:rPr>
+          <w:rFonts w:ascii="Roboto" w:hAnsi="Roboto"/>
+          <w:sz w:val="24"/>
+          <w:szCs w:val="24"/>
+        </w:rPr>
+      </w:pPr>
+    </w:p>
+    <w:p>
+      <w:pPr>
+        <w:spacing w:line="480" w:lineRule="auto"/>
+        <w:jc w:val="both"/>
+        <w:rPr>
+          <w:rFonts w:ascii="Roboto" w:hAnsi="Roboto"/>
+          <w:sz w:val="24"/>
+          <w:szCs w:val="24"/>
+        </w:rPr>
+      </w:pPr>
+    </w:p>
+    <w:p>
+      <w:pPr>
+        <w:pStyle w:val="ListParagraph"/>
+        <w:numPr>
+          <w:ilvl w:val="0"/>
+          <w:numId w:val="2"/>
+        </w:numPr>
+        <w:spacing w:line="480" w:lineRule="auto"/>
+        <w:jc w:val="both"/>
+        <w:rPr>
+          <w:rFonts w:ascii="Roboto" w:hAnsi="Roboto"/>
+          <w:sz w:val="24"/>
+          <w:szCs w:val="24"/>
+        </w:rPr>
+      </w:pPr>
+      <w:r>
+        <w:rPr>
+          <w:rFonts w:ascii="Roboto" w:hAnsi="Roboto"/>
+          <w:b/>
+          <w:bCs/>
+          <w:sz w:val="32"/>
+          <w:szCs w:val="32"/>
+        </w:rPr>
+        <w:lastRenderedPageBreak/>
+        <w:t>Critical Assumptions Made</w:t>
+      </w:r>
+    </w:p>
+    <w:p>
+      <w:pPr>
+        <w:spacing w:line="480" w:lineRule="auto"/>
+        <w:ind w:left="360"/>
+        <w:jc w:val="both"/>
+        <w:rPr>
+          <w:rFonts w:ascii="Roboto" w:hAnsi="Roboto"/>
+          <w:sz w:val="24"/>
+          <w:szCs w:val="24"/>
+        </w:rPr>
+      </w:pPr>
+      <w:r>
+        <w:rPr>
+          <w:rFonts w:ascii="Roboto" w:hAnsi="Roboto"/>
+          <w:sz w:val="24"/>
+          <w:szCs w:val="24"/>
+        </w:rPr>
+        <w:t>DurusApp was</w:t>
+      </w:r>
+      <w:r>
+        <w:rPr>
+          <w:rFonts w:ascii="Roboto" w:hAnsi="Roboto"/>
+          <w:sz w:val="24"/>
+          <w:szCs w:val="24"/>
+        </w:rPr>
+        <w:t xml:space="preserve"> developed w</w:t>
+      </w:r>
+      <w:r>
+        <w:rPr>
+          <w:rFonts w:ascii="Roboto" w:hAnsi="Roboto"/>
+          <w:sz w:val="24"/>
+          <w:szCs w:val="24"/>
+        </w:rPr>
+        <w:t>ith some degree of uncertainty. The uncertainties pose a level of threat in their appearance, but more importantly will prove as points of improvement from the team’s side as well as future stakeholders.</w:t>
+      </w:r>
+    </w:p>
+    <w:p>
+      <w:pPr>
+        <w:pStyle w:val="ListParagraph"/>
+        <w:numPr>
+          <w:ilvl w:val="0"/>
+          <w:numId w:val="8"/>
+        </w:numPr>
+        <w:spacing w:line="480" w:lineRule="auto"/>
+        <w:jc w:val="both"/>
+        <w:rPr>
+          <w:rFonts w:ascii="Roboto" w:hAnsi="Roboto"/>
+          <w:sz w:val="24"/>
+          <w:szCs w:val="24"/>
+        </w:rPr>
+      </w:pPr>
+      <w:r>
+        <w:rPr>
+          <w:rFonts w:ascii="Roboto" w:hAnsi="Roboto"/>
+          <w:sz w:val="24"/>
+          <w:szCs w:val="24"/>
+        </w:rPr>
+        <w:t xml:space="preserve">That an alternative will be found for </w:t>
+      </w:r>
+      <w:r>
+        <w:rPr>
+          <w:rFonts w:ascii="Roboto" w:hAnsi="Roboto"/>
+          <w:sz w:val="24"/>
+          <w:szCs w:val="24"/>
+        </w:rPr>
+        <w:t xml:space="preserve">Google’s Cloud Push Notifications and Amazon Web Services Notifications. The two are, at the time of development blocked in this area. </w:t>
+      </w:r>
+    </w:p>
+    <w:p>
+      <w:pPr>
+        <w:pStyle w:val="ListParagraph"/>
+        <w:numPr>
+          <w:ilvl w:val="0"/>
+          <w:numId w:val="8"/>
+        </w:numPr>
+        <w:spacing w:line="480" w:lineRule="auto"/>
+        <w:jc w:val="both"/>
+        <w:rPr>
+          <w:rFonts w:ascii="Roboto" w:hAnsi="Roboto"/>
+          <w:sz w:val="24"/>
+          <w:szCs w:val="24"/>
+        </w:rPr>
+      </w:pPr>
+      <w:r>
+        <w:rPr>
+          <w:rFonts w:ascii="Roboto" w:hAnsi="Roboto"/>
+          <w:sz w:val="24"/>
+          <w:szCs w:val="24"/>
+        </w:rPr>
+        <w:t>Get a fast and cheap server for API deployment.</w:t>
+      </w:r>
+    </w:p>
+    <w:p>
+      <w:pPr>
+        <w:pStyle w:val="ListParagraph"/>
+        <w:spacing w:line="480" w:lineRule="auto"/>
+        <w:ind w:left="1080"/>
+        <w:jc w:val="both"/>
+        <w:rPr>
+          <w:rFonts w:ascii="Roboto" w:hAnsi="Roboto"/>
+          <w:sz w:val="24"/>
+          <w:szCs w:val="24"/>
+        </w:rPr>
+      </w:pPr>
+    </w:p>
+    <w:p>
+      <w:pPr>
+        <w:pStyle w:val="ListParagraph"/>
+        <w:spacing w:line="480" w:lineRule="auto"/>
+        <w:ind w:left="1080"/>
+        <w:jc w:val="both"/>
+        <w:rPr>
+          <w:rFonts w:ascii="Roboto" w:hAnsi="Roboto"/>
+          <w:sz w:val="24"/>
+          <w:szCs w:val="24"/>
+        </w:rPr>
+      </w:pPr>
+    </w:p>
+    <w:p>
+      <w:pPr>
+        <w:pStyle w:val="ListParagraph"/>
+        <w:spacing w:line="480" w:lineRule="auto"/>
+        <w:ind w:left="1080"/>
+        <w:jc w:val="both"/>
+        <w:rPr>
+          <w:rFonts w:ascii="Roboto" w:hAnsi="Roboto"/>
+          <w:sz w:val="24"/>
+          <w:szCs w:val="24"/>
+        </w:rPr>
+      </w:pPr>
+    </w:p>
+    <w:p>
+      <w:pPr>
+        <w:pStyle w:val="ListParagraph"/>
+        <w:spacing w:line="480" w:lineRule="auto"/>
+        <w:ind w:left="1080"/>
+        <w:jc w:val="both"/>
+        <w:rPr>
+          <w:rFonts w:ascii="Roboto" w:hAnsi="Roboto"/>
+          <w:sz w:val="24"/>
+          <w:szCs w:val="24"/>
+        </w:rPr>
+      </w:pPr>
+    </w:p>
+    <w:p>
+      <w:pPr>
+        <w:pStyle w:val="ListParagraph"/>
+        <w:spacing w:line="480" w:lineRule="auto"/>
+        <w:ind w:left="1080"/>
+        <w:jc w:val="both"/>
+        <w:rPr>
+          <w:rFonts w:ascii="Roboto" w:hAnsi="Roboto"/>
+          <w:sz w:val="24"/>
+          <w:szCs w:val="24"/>
+        </w:rPr>
+      </w:pPr>
+    </w:p>
+    <w:p>
+      <w:pPr>
+        <w:pStyle w:val="ListParagraph"/>
+        <w:spacing w:line="480" w:lineRule="auto"/>
+        <w:ind w:left="1080"/>
+        <w:jc w:val="both"/>
+        <w:rPr>
+          <w:rFonts w:ascii="Roboto" w:hAnsi="Roboto"/>
+          <w:sz w:val="24"/>
+          <w:szCs w:val="24"/>
+        </w:rPr>
+      </w:pPr>
+    </w:p>
+    <w:p>
+      <w:pPr>
+        <w:pStyle w:val="ListParagraph"/>
+        <w:spacing w:line="480" w:lineRule="auto"/>
+        <w:ind w:left="1080"/>
+        <w:jc w:val="both"/>
+        <w:rPr>
+          <w:rFonts w:ascii="Roboto" w:hAnsi="Roboto"/>
+          <w:sz w:val="24"/>
+          <w:szCs w:val="24"/>
+        </w:rPr>
+      </w:pPr>
+    </w:p>
+    <w:p>
+      <w:pPr>
+        <w:pStyle w:val="ListParagraph"/>
+        <w:spacing w:line="480" w:lineRule="auto"/>
+        <w:ind w:left="1080"/>
+        <w:jc w:val="both"/>
+        <w:rPr>
+          <w:rFonts w:ascii="Roboto" w:hAnsi="Roboto"/>
+          <w:sz w:val="24"/>
+          <w:szCs w:val="24"/>
+        </w:rPr>
+      </w:pPr>
+    </w:p>
+    <w:p>
+      <w:pPr>
+        <w:pStyle w:val="ListParagraph"/>
+        <w:spacing w:line="480" w:lineRule="auto"/>
+        <w:ind w:left="1080"/>
+        <w:jc w:val="both"/>
+        <w:rPr>
+          <w:rFonts w:ascii="Roboto" w:hAnsi="Roboto"/>
+          <w:sz w:val="24"/>
+          <w:szCs w:val="24"/>
+        </w:rPr>
+      </w:pPr>
+    </w:p>
+    <w:p>
+      <w:pPr>
+        <w:pStyle w:val="ListParagraph"/>
+        <w:spacing w:line="480" w:lineRule="auto"/>
+        <w:ind w:left="1080"/>
+        <w:jc w:val="both"/>
+        <w:rPr>
+          <w:rFonts w:ascii="Roboto" w:hAnsi="Roboto"/>
+          <w:sz w:val="24"/>
+          <w:szCs w:val="24"/>
+        </w:rPr>
+      </w:pPr>
+    </w:p>
+    <w:p>
+      <w:pPr>
+        <w:pStyle w:val="ListParagraph"/>
+        <w:spacing w:line="480" w:lineRule="auto"/>
+        <w:ind w:left="1080"/>
+        <w:jc w:val="both"/>
+        <w:rPr>
+          <w:rFonts w:ascii="Roboto" w:hAnsi="Roboto"/>
+          <w:sz w:val="24"/>
+          <w:szCs w:val="24"/>
+        </w:rPr>
+      </w:pPr>
+    </w:p>
+    <w:p>
+      <w:pPr>
+        <w:pStyle w:val="ListParagraph"/>
+        <w:spacing w:line="480" w:lineRule="auto"/>
+        <w:ind w:left="1080"/>
+        <w:jc w:val="both"/>
+        <w:rPr>
+          <w:rFonts w:ascii="Roboto" w:hAnsi="Roboto"/>
+          <w:sz w:val="24"/>
+          <w:szCs w:val="24"/>
+        </w:rPr>
+      </w:pPr>
+    </w:p>
+    <w:p>
+      <w:pPr>
+        <w:pStyle w:val="ListParagraph"/>
+        <w:spacing w:line="480" w:lineRule="auto"/>
+        <w:ind w:left="1080"/>
+        <w:jc w:val="both"/>
+        <w:rPr>
+          <w:rFonts w:ascii="Roboto" w:hAnsi="Roboto"/>
+          <w:sz w:val="24"/>
+          <w:szCs w:val="24"/>
+        </w:rPr>
+      </w:pPr>
+    </w:p>
+    <w:p>
+      <w:pPr>
+        <w:pStyle w:val="ListParagraph"/>
+        <w:spacing w:line="480" w:lineRule="auto"/>
+        <w:ind w:left="1080"/>
+        <w:jc w:val="both"/>
+        <w:rPr>
+          <w:rFonts w:ascii="Roboto" w:hAnsi="Roboto"/>
+          <w:sz w:val="24"/>
+          <w:szCs w:val="24"/>
+        </w:rPr>
+      </w:pPr>
+    </w:p>
+    <w:p>
+      <w:pPr>
+        <w:pStyle w:val="ListParagraph"/>
+        <w:numPr>
+          <w:ilvl w:val="0"/>
+          <w:numId w:val="2"/>
+        </w:numPr>
+        <w:spacing w:line="480" w:lineRule="auto"/>
+        <w:jc w:val="both"/>
+        <w:rPr>
+          <w:rFonts w:ascii="Roboto" w:hAnsi="Roboto"/>
+          <w:sz w:val="24"/>
+          <w:szCs w:val="24"/>
+        </w:rPr>
+      </w:pPr>
+      <w:r>
+        <w:rPr>
+          <w:rFonts w:ascii="Roboto" w:hAnsi="Roboto"/>
+          <w:b/>
+          <w:bCs/>
+          <w:sz w:val="32"/>
+          <w:szCs w:val="32"/>
+        </w:rPr>
+        <w:lastRenderedPageBreak/>
+        <w:t>Gantt Chart</w:t>
+      </w:r>
+    </w:p>
+    <w:p>
+      <w:pPr>
+        <w:spacing w:line="480" w:lineRule="auto"/>
+        <w:jc w:val="both"/>
+        <w:rPr>
+          <w:rFonts w:ascii="Roboto" w:hAnsi="Roboto"/>
+          <w:sz w:val="24"/>
+          <w:szCs w:val="24"/>
+        </w:rPr>
+      </w:pPr>
+    </w:p>
+    <w:p>
+      <w:pPr>
+        <w:spacing w:line="480" w:lineRule="auto"/>
+        <w:ind w:left="-720" w:right="576"/>
+        <w:jc w:val="both"/>
+        <w:rPr>
+          <w:rFonts w:ascii="Roboto" w:hAnsi="Roboto"/>
+          <w:sz w:val="24"/>
+          <w:szCs w:val="24"/>
+        </w:rPr>
+      </w:pPr>
+      <w:r>
+        <w:rPr>
+          <w:rFonts w:ascii="Roboto" w:hAnsi="Roboto"/>
+          <w:noProof/>
+          <w:sz w:val="24"/>
+          <w:szCs w:val="24"/>
+        </w:rPr>
+        <w:drawing>
+          <wp:inline distT="0" distB="0" distL="0" distR="0">
+            <wp:extent cx="6932930" cy="5650173"/>
+            <wp:effectExtent l="0" t="0" r="1270" b="8255"/>
+            <wp:docPr id="2" name="Picture 2"/>
+            <wp:cNvGraphicFramePr>
+              <a:graphicFrameLocks xmlns:a="http://schemas.openxmlformats.org/drawingml/2006/main" noChangeAspect="1"/>
+            </wp:cNvGraphicFramePr>
+            <a:graphic xmlns:a="http://schemas.openxmlformats.org/drawingml/2006/main">
+              <a:graphicData uri="http://schemas.openxmlformats.org/drawingml/2006/picture">
+                <pic:pic xmlns:pic="http://schemas.openxmlformats.org/drawingml/2006/picture">
+                  <pic:nvPicPr>
+                    <pic:cNvPr id="2" name="Gantt.png"/>
+                    <pic:cNvPicPr/>
+                  </pic:nvPicPr>
+                  <pic:blipFill>
+                    <a:blip r:embed="rId7">
+                      <a:extLst>
+                        <a:ext uri="{28A0092B-C50C-407E-A947-70E740481C1C}">
+                          <a14:useLocalDpi xmlns:a14="http://schemas.microsoft.com/office/drawing/2010/main" val="0"/>
+                        </a:ext>
+                      </a:extLst>
+                    </a:blip>
+                    <a:stretch>
+                      <a:fillRect/>
+                    </a:stretch>
+                  </pic:blipFill>
+                  <pic:spPr>
+                    <a:xfrm>
+                      <a:off x="0" y="0"/>
+                      <a:ext cx="6975098" cy="5684539"/>
+                    </a:xfrm>
+                    <a:prstGeom prst="rect">
+                      <a:avLst/>
+                    </a:prstGeom>
+                  </pic:spPr>
+                </pic:pic>
+              </a:graphicData>
+            </a:graphic>
+          </wp:inline>
+        </w:drawing>
+      </w:r>
     </w:p>
     <w:sectPr>
       <w:pgSz w:w="12240" w:h="15840"/>
@@ -2099,6 +3540,208 @@
     </w:lvl>
   </w:abstractNum>
   <w:abstractNum w:abstractNumId="2">
+    <w:nsid w:val="2ED26ABF"/>
+    <w:multiLevelType w:val="hybridMultilevel"/>
+    <w:tmpl w:val="9E7A2DFE"/>
+    <w:lvl w:ilvl="0" w:tplc="04090017">
+      <w:start w:val="1"/>
+      <w:numFmt w:val="lowerLetter"/>
+      <w:lvlText w:val="%1)"/>
+      <w:lvlJc w:val="left"/>
+      <w:pPr>
+        <w:ind w:left="720" w:hanging="360"/>
+      </w:pPr>
+      <w:rPr>
+        <w:rFonts w:hint="default"/>
+      </w:rPr>
+    </w:lvl>
+    <w:lvl w:ilvl="1" w:tplc="04090019" w:tentative="1">
+      <w:start w:val="1"/>
+      <w:numFmt w:val="lowerLetter"/>
+      <w:lvlText w:val="%2."/>
+      <w:lvlJc w:val="left"/>
+      <w:pPr>
+        <w:ind w:left="1440" w:hanging="360"/>
+      </w:pPr>
+    </w:lvl>
+    <w:lvl w:ilvl="2" w:tplc="0409001B" w:tentative="1">
+      <w:start w:val="1"/>
+      <w:numFmt w:val="lowerRoman"/>
+      <w:lvlText w:val="%3."/>
+      <w:lvlJc w:val="right"/>
+      <w:pPr>
+        <w:ind w:left="2160" w:hanging="180"/>
+      </w:pPr>
+    </w:lvl>
+    <w:lvl w:ilvl="3" w:tplc="0409000F" w:tentative="1">
+      <w:start w:val="1"/>
+      <w:numFmt w:val="decimal"/>
+      <w:lvlText w:val="%4."/>
+      <w:lvlJc w:val="left"/>
+      <w:pPr>
+        <w:ind w:left="2880" w:hanging="360"/>
+      </w:pPr>
+    </w:lvl>
+    <w:lvl w:ilvl="4" w:tplc="04090019" w:tentative="1">
+      <w:start w:val="1"/>
+      <w:numFmt w:val="lowerLetter"/>
+      <w:lvlText w:val="%5."/>
+      <w:lvlJc w:val="left"/>
+      <w:pPr>
+        <w:ind w:left="3600" w:hanging="360"/>
+      </w:pPr>
+    </w:lvl>
+    <w:lvl w:ilvl="5" w:tplc="0409001B" w:tentative="1">
+      <w:start w:val="1"/>
+      <w:numFmt w:val="lowerRoman"/>
+      <w:lvlText w:val="%6."/>
+      <w:lvlJc w:val="right"/>
+      <w:pPr>
+        <w:ind w:left="4320" w:hanging="180"/>
+      </w:pPr>
+    </w:lvl>
+    <w:lvl w:ilvl="6" w:tplc="0409000F" w:tentative="1">
+      <w:start w:val="1"/>
+      <w:numFmt w:val="decimal"/>
+      <w:lvlText w:val="%7."/>
+      <w:lvlJc w:val="left"/>
+      <w:pPr>
+        <w:ind w:left="5040" w:hanging="360"/>
+      </w:pPr>
+    </w:lvl>
+    <w:lvl w:ilvl="7" w:tplc="04090019" w:tentative="1">
+      <w:start w:val="1"/>
+      <w:numFmt w:val="lowerLetter"/>
+      <w:lvlText w:val="%8."/>
+      <w:lvlJc w:val="left"/>
+      <w:pPr>
+        <w:ind w:left="5760" w:hanging="360"/>
+      </w:pPr>
+    </w:lvl>
+    <w:lvl w:ilvl="8" w:tplc="0409001B" w:tentative="1">
+      <w:start w:val="1"/>
+      <w:numFmt w:val="lowerRoman"/>
+      <w:lvlText w:val="%9."/>
+      <w:lvlJc w:val="right"/>
+      <w:pPr>
+        <w:ind w:left="6480" w:hanging="180"/>
+      </w:pPr>
+    </w:lvl>
+  </w:abstractNum>
+  <w:abstractNum w:abstractNumId="3">
+    <w:nsid w:val="2EDE24A6"/>
+    <w:multiLevelType w:val="hybridMultilevel"/>
+    <w:tmpl w:val="4B48A0C2"/>
+    <w:lvl w:ilvl="0" w:tplc="04090001">
+      <w:start w:val="1"/>
+      <w:numFmt w:val="bullet"/>
+      <w:lvlText w:val=""/>
+      <w:lvlJc w:val="left"/>
+      <w:pPr>
+        <w:ind w:left="720" w:hanging="360"/>
+      </w:pPr>
+      <w:rPr>
+        <w:rFonts w:ascii="Symbol" w:hAnsi="Symbol" w:hint="default"/>
+      </w:rPr>
+    </w:lvl>
+    <w:lvl w:ilvl="1" w:tplc="04090003" w:tentative="1">
+      <w:start w:val="1"/>
+      <w:numFmt w:val="bullet"/>
+      <w:lvlText w:val="o"/>
+      <w:lvlJc w:val="left"/>
+      <w:pPr>
+        <w:ind w:left="1440" w:hanging="360"/>
+      </w:pPr>
+      <w:rPr>
+        <w:rFonts w:ascii="Courier New" w:hAnsi="Courier New" w:cs="Courier New" w:hint="default"/>
+      </w:rPr>
+    </w:lvl>
+    <w:lvl w:ilvl="2" w:tplc="04090005" w:tentative="1">
+      <w:start w:val="1"/>
+      <w:numFmt w:val="bullet"/>
+      <w:lvlText w:val=""/>
+      <w:lvlJc w:val="left"/>
+      <w:pPr>
+        <w:ind w:left="2160" w:hanging="360"/>
+      </w:pPr>
+      <w:rPr>
+        <w:rFonts w:ascii="Wingdings" w:hAnsi="Wingdings" w:hint="default"/>
+      </w:rPr>
+    </w:lvl>
+    <w:lvl w:ilvl="3" w:tplc="04090001" w:tentative="1">
+      <w:start w:val="1"/>
+      <w:numFmt w:val="bullet"/>
+      <w:lvlText w:val=""/>
+      <w:lvlJc w:val="left"/>
+      <w:pPr>
+        <w:ind w:left="2880" w:hanging="360"/>
+      </w:pPr>
+      <w:rPr>
+        <w:rFonts w:ascii="Symbol" w:hAnsi="Symbol" w:hint="default"/>
+      </w:rPr>
+    </w:lvl>
+    <w:lvl w:ilvl="4" w:tplc="04090003" w:tentative="1">
+      <w:start w:val="1"/>
+      <w:numFmt w:val="bullet"/>
+      <w:lvlText w:val="o"/>
+      <w:lvlJc w:val="left"/>
+      <w:pPr>
+        <w:ind w:left="3600" w:hanging="360"/>
+      </w:pPr>
+      <w:rPr>
+        <w:rFonts w:ascii="Courier New" w:hAnsi="Courier New" w:cs="Courier New" w:hint="default"/>
+      </w:rPr>
+    </w:lvl>
+    <w:lvl w:ilvl="5" w:tplc="04090005" w:tentative="1">
+      <w:start w:val="1"/>
+      <w:numFmt w:val="bullet"/>
+      <w:lvlText w:val=""/>
+      <w:lvlJc w:val="left"/>
+      <w:pPr>
+        <w:ind w:left="4320" w:hanging="360"/>
+      </w:pPr>
+      <w:rPr>
+        <w:rFonts w:ascii="Wingdings" w:hAnsi="Wingdings" w:hint="default"/>
+      </w:rPr>
+    </w:lvl>
+    <w:lvl w:ilvl="6" w:tplc="04090001" w:tentative="1">
+      <w:start w:val="1"/>
+      <w:numFmt w:val="bullet"/>
+      <w:lvlText w:val=""/>
+      <w:lvlJc w:val="left"/>
+      <w:pPr>
+        <w:ind w:left="5040" w:hanging="360"/>
+      </w:pPr>
+      <w:rPr>
+        <w:rFonts w:ascii="Symbol" w:hAnsi="Symbol" w:hint="default"/>
+      </w:rPr>
+    </w:lvl>
+    <w:lvl w:ilvl="7" w:tplc="04090003" w:tentative="1">
+      <w:start w:val="1"/>
+      <w:numFmt w:val="bullet"/>
+      <w:lvlText w:val="o"/>
+      <w:lvlJc w:val="left"/>
+      <w:pPr>
+        <w:ind w:left="5760" w:hanging="360"/>
+      </w:pPr>
+      <w:rPr>
+        <w:rFonts w:ascii="Courier New" w:hAnsi="Courier New" w:cs="Courier New" w:hint="default"/>
+      </w:rPr>
+    </w:lvl>
+    <w:lvl w:ilvl="8" w:tplc="04090005" w:tentative="1">
+      <w:start w:val="1"/>
+      <w:numFmt w:val="bullet"/>
+      <w:lvlText w:val=""/>
+      <w:lvlJc w:val="left"/>
+      <w:pPr>
+        <w:ind w:left="6480" w:hanging="360"/>
+      </w:pPr>
+      <w:rPr>
+        <w:rFonts w:ascii="Wingdings" w:hAnsi="Wingdings" w:hint="default"/>
+      </w:rPr>
+    </w:lvl>
+  </w:abstractNum>
+  <w:abstractNum w:abstractNumId="4">
     <w:nsid w:val="3108362C"/>
     <w:multiLevelType w:val="hybridMultilevel"/>
     <w:tmpl w:val="916A0344"/>
@@ -2187,7 +3830,7 @@
       </w:pPr>
     </w:lvl>
   </w:abstractNum>
-  <w:abstractNum w:abstractNumId="3">
+  <w:abstractNum w:abstractNumId="5">
     <w:nsid w:val="3F822847"/>
     <w:multiLevelType w:val="hybridMultilevel"/>
     <w:tmpl w:val="6114A242"/>
@@ -2300,7 +3943,7 @@
       </w:rPr>
     </w:lvl>
   </w:abstractNum>
-  <w:abstractNum w:abstractNumId="4">
+  <w:abstractNum w:abstractNumId="6">
     <w:nsid w:val="41F21930"/>
     <w:multiLevelType w:val="hybridMultilevel"/>
     <w:tmpl w:val="37BA4E96"/>
@@ -2389,7 +4032,100 @@
       </w:pPr>
     </w:lvl>
   </w:abstractNum>
-  <w:abstractNum w:abstractNumId="5">
+  <w:abstractNum w:abstractNumId="7">
+    <w:nsid w:val="707A4D91"/>
+    <w:multiLevelType w:val="hybridMultilevel"/>
+    <w:tmpl w:val="23200B68"/>
+    <w:lvl w:ilvl="0" w:tplc="DA209856">
+      <w:start w:val="1"/>
+      <w:numFmt w:val="lowerLetter"/>
+      <w:lvlText w:val="%1)"/>
+      <w:lvlJc w:val="left"/>
+      <w:pPr>
+        <w:ind w:left="720" w:hanging="360"/>
+      </w:pPr>
+      <w:rPr>
+        <w:rFonts w:hint="default"/>
+        <w:b/>
+        <w:bCs/>
+        <w:sz w:val="32"/>
+        <w:szCs w:val="32"/>
+      </w:rPr>
+    </w:lvl>
+    <w:lvl w:ilvl="1" w:tplc="04090019" w:tentative="1">
+      <w:start w:val="1"/>
+      <w:numFmt w:val="lowerLetter"/>
+      <w:lvlText w:val="%2."/>
+      <w:lvlJc w:val="left"/>
+      <w:pPr>
+        <w:ind w:left="1440" w:hanging="360"/>
+      </w:pPr>
+    </w:lvl>
+    <w:lvl w:ilvl="2" w:tplc="0409001B" w:tentative="1">
+      <w:start w:val="1"/>
+      <w:numFmt w:val="lowerRoman"/>
+      <w:lvlText w:val="%3."/>
+      <w:lvlJc w:val="right"/>
+      <w:pPr>
+        <w:ind w:left="2160" w:hanging="180"/>
+      </w:pPr>
+    </w:lvl>
+    <w:lvl w:ilvl="3" w:tplc="0409000F" w:tentative="1">
+      <w:start w:val="1"/>
+      <w:numFmt w:val="decimal"/>
+      <w:lvlText w:val="%4."/>
+      <w:lvlJc w:val="left"/>
+      <w:pPr>
+        <w:ind w:left="2880" w:hanging="360"/>
+      </w:pPr>
+    </w:lvl>
+    <w:lvl w:ilvl="4" w:tplc="04090019" w:tentative="1">
+      <w:start w:val="1"/>
+      <w:numFmt w:val="lowerLetter"/>
+      <w:lvlText w:val="%5."/>
+      <w:lvlJc w:val="left"/>
+      <w:pPr>
+        <w:ind w:left="3600" w:hanging="360"/>
+      </w:pPr>
+    </w:lvl>
+    <w:lvl w:ilvl="5" w:tplc="0409001B" w:tentative="1">
+      <w:start w:val="1"/>
+      <w:numFmt w:val="lowerRoman"/>
+      <w:lvlText w:val="%6."/>
+      <w:lvlJc w:val="right"/>
+      <w:pPr>
+        <w:ind w:left="4320" w:hanging="180"/>
+      </w:pPr>
+    </w:lvl>
+    <w:lvl w:ilvl="6" w:tplc="0409000F" w:tentative="1">
+      <w:start w:val="1"/>
+      <w:numFmt w:val="decimal"/>
+      <w:lvlText w:val="%7."/>
+      <w:lvlJc w:val="left"/>
+      <w:pPr>
+        <w:ind w:left="5040" w:hanging="360"/>
+      </w:pPr>
+    </w:lvl>
+    <w:lvl w:ilvl="7" w:tplc="04090019" w:tentative="1">
+      <w:start w:val="1"/>
+      <w:numFmt w:val="lowerLetter"/>
+      <w:lvlText w:val="%8."/>
+      <w:lvlJc w:val="left"/>
+      <w:pPr>
+        <w:ind w:left="5760" w:hanging="360"/>
+      </w:pPr>
+    </w:lvl>
+    <w:lvl w:ilvl="8" w:tplc="0409001B" w:tentative="1">
+      <w:start w:val="1"/>
+      <w:numFmt w:val="lowerRoman"/>
+      <w:lvlText w:val="%9."/>
+      <w:lvlJc w:val="right"/>
+      <w:pPr>
+        <w:ind w:left="6480" w:hanging="180"/>
+      </w:pPr>
+    </w:lvl>
+  </w:abstractNum>
+  <w:abstractNum w:abstractNumId="8">
     <w:nsid w:val="76532077"/>
     <w:multiLevelType w:val="hybridMultilevel"/>
     <w:tmpl w:val="3EC0C72A"/>
@@ -2502,7 +4238,7 @@
       </w:rPr>
     </w:lvl>
   </w:abstractNum>
-  <w:abstractNum w:abstractNumId="6">
+  <w:abstractNum w:abstractNumId="9">
     <w:nsid w:val="78007991"/>
     <w:multiLevelType w:val="hybridMultilevel"/>
     <w:tmpl w:val="553AE2C6"/>
@@ -2593,11 +4329,11 @@
       </w:pPr>
     </w:lvl>
   </w:abstractNum>
-  <w:abstractNum w:abstractNumId="7">
+  <w:abstractNum w:abstractNumId="10">
     <w:nsid w:val="7ED920BE"/>
     <w:multiLevelType w:val="hybridMultilevel"/>
-    <w:tmpl w:val="9E7A2DFE"/>
-    <w:lvl w:ilvl="0" w:tplc="04090017">
+    <w:tmpl w:val="23200B68"/>
+    <w:lvl w:ilvl="0" w:tplc="DA209856">
       <w:start w:val="1"/>
       <w:numFmt w:val="lowerLetter"/>
       <w:lvlText w:val="%1)"/>
@@ -2607,6 +4343,10 @@
       </w:pPr>
       <w:rPr>
         <w:rFonts w:hint="default"/>
+        <w:b/>
+        <w:bCs/>
+        <w:sz w:val="32"/>
+        <w:szCs w:val="32"/>
       </w:rPr>
     </w:lvl>
     <w:lvl w:ilvl="1" w:tplc="04090019" w:tentative="1">
@@ -2683,28 +4423,37 @@
     </w:lvl>
   </w:abstractNum>
   <w:num w:numId="1">
-    <w:abstractNumId w:val="3"/>
+    <w:abstractNumId w:val="5"/>
   </w:num>
   <w:num w:numId="2">
-    <w:abstractNumId w:val="7"/>
+    <w:abstractNumId w:val="10"/>
   </w:num>
   <w:num w:numId="3">
-    <w:abstractNumId w:val="5"/>
+    <w:abstractNumId w:val="8"/>
   </w:num>
   <w:num w:numId="4">
-    <w:abstractNumId w:val="4"/>
+    <w:abstractNumId w:val="6"/>
   </w:num>
   <w:num w:numId="5">
-    <w:abstractNumId w:val="2"/>
+    <w:abstractNumId w:val="4"/>
   </w:num>
   <w:num w:numId="6">
     <w:abstractNumId w:val="1"/>
   </w:num>
   <w:num w:numId="7">
-    <w:abstractNumId w:val="6"/>
+    <w:abstractNumId w:val="9"/>
   </w:num>
   <w:num w:numId="8">
     <w:abstractNumId w:val="0"/>
+  </w:num>
+  <w:num w:numId="9">
+    <w:abstractNumId w:val="3"/>
+  </w:num>
+  <w:num w:numId="10">
+    <w:abstractNumId w:val="2"/>
+  </w:num>
+  <w:num w:numId="11">
+    <w:abstractNumId w:val="7"/>
   </w:num>
 </w:numbering>
 </file>
@@ -3419,4 +5168,16 @@
     </a:ext>
   </a:extLst>
 </a:theme>
+</file>
+
+<file path=customXml/item1.xml><?xml version="1.0" encoding="utf-8"?>
+<b:Sources xmlns:b="http://schemas.openxmlformats.org/officeDocument/2006/bibliography" xmlns="http://schemas.openxmlformats.org/officeDocument/2006/bibliography" SelectedStyle="\APASixthEditionOfficeOnline.xsl" StyleName="APA" Version="6"/>
+</file>
+
+<file path=customXml/itemProps1.xml><?xml version="1.0" encoding="utf-8"?>
+<ds:datastoreItem xmlns:ds="http://schemas.openxmlformats.org/officeDocument/2006/customXml" ds:itemID="{2264FAA1-4883-4291-B21F-76EB30C0AEDB}">
+  <ds:schemaRefs>
+    <ds:schemaRef ds:uri="http://schemas.openxmlformats.org/officeDocument/2006/bibliography"/>
+  </ds:schemaRefs>
+</ds:datastoreItem>
 </file>
</xml_diff>